<commit_message>
5) tache cachier des charge
les correction d'erreur
</commit_message>
<xml_diff>
--- a/BibliA33 2023.docx
+++ b/BibliA33 2023.docx
@@ -1,6 +1,6 @@
 
 <file path=word/document.xml><?xml version="1.0" encoding="utf-8"?>
-<w:document xmlns:ve="http://schemas.openxmlformats.org/markup-compatibility/2006" xmlns:o="urn:schemas-microsoft-com:office:office" xmlns:r="http://schemas.openxmlformats.org/officeDocument/2006/relationships" xmlns:m="http://schemas.openxmlformats.org/officeDocument/2006/math" xmlns:v="urn:schemas-microsoft-com:vml" xmlns:wp="http://schemas.openxmlformats.org/drawingml/2006/wordprocessingDrawing" xmlns:w10="urn:schemas-microsoft-com:office:word" xmlns:w="http://schemas.openxmlformats.org/wordprocessingml/2006/main" xmlns:wne="http://schemas.microsoft.com/office/word/2006/wordml">
+<w:document xmlns:wpc="http://schemas.microsoft.com/office/word/2010/wordprocessingCanvas" xmlns:cx="http://schemas.microsoft.com/office/drawing/2014/chartex" xmlns:cx1="http://schemas.microsoft.com/office/drawing/2015/9/8/chartex" xmlns:cx2="http://schemas.microsoft.com/office/drawing/2015/10/21/chartex" xmlns:cx3="http://schemas.microsoft.com/office/drawing/2016/5/9/chartex" xmlns:cx4="http://schemas.microsoft.com/office/drawing/2016/5/10/chartex" xmlns:cx5="http://schemas.microsoft.com/office/drawing/2016/5/11/chartex" xmlns:cx6="http://schemas.microsoft.com/office/drawing/2016/5/12/chartex" xmlns:cx7="http://schemas.microsoft.com/office/drawing/2016/5/13/chartex" xmlns:cx8="http://schemas.microsoft.com/office/drawing/2016/5/14/chartex" xmlns:mc="http://schemas.openxmlformats.org/markup-compatibility/2006" xmlns:aink="http://schemas.microsoft.com/office/drawing/2016/ink" xmlns:am3d="http://schemas.microsoft.com/office/drawing/2017/model3d" xmlns:o="urn:schemas-microsoft-com:office:office" xmlns:r="http://schemas.openxmlformats.org/officeDocument/2006/relationships" xmlns:m="http://schemas.openxmlformats.org/officeDocument/2006/math" xmlns:v="urn:schemas-microsoft-com:vml" xmlns:wp14="http://schemas.microsoft.com/office/word/2010/wordprocessingDrawing" xmlns:wp="http://schemas.openxmlformats.org/drawingml/2006/wordprocessingDrawing" xmlns:w10="urn:schemas-microsoft-com:office:word" xmlns:w="http://schemas.openxmlformats.org/wordprocessingml/2006/main" xmlns:w14="http://schemas.microsoft.com/office/word/2010/wordml" xmlns:w15="http://schemas.microsoft.com/office/word/2012/wordml" xmlns:w16cid="http://schemas.microsoft.com/office/word/2016/wordml/cid" xmlns:w16se="http://schemas.microsoft.com/office/word/2015/wordml/symex" xmlns:wpg="http://schemas.microsoft.com/office/word/2010/wordprocessingGroup" xmlns:wpi="http://schemas.microsoft.com/office/word/2010/wordprocessingInk" xmlns:wne="http://schemas.microsoft.com/office/word/2006/wordml" xmlns:wps="http://schemas.microsoft.com/office/word/2010/wordprocessingShape" mc:Ignorable="w14 w15 w16se w16cid wp14">
   <w:body>
     <w:p>
       <w:pPr>
@@ -46,13 +46,23 @@
           <w:szCs w:val="22"/>
         </w:rPr>
       </w:pPr>
+      <w:proofErr w:type="gramStart"/>
       <w:r>
         <w:rPr>
           <w:rFonts w:ascii="Calibri" w:hAnsi="Calibri" w:cs="Calibri"/>
           <w:sz w:val="22"/>
           <w:szCs w:val="22"/>
         </w:rPr>
-        <w:t>lorsqu'on ajoute un auteur ou un éditeur ou une rubrique ... ne pas avoir à ressaisir tout ce qui a déjà été saisi;  ce doit être dynamique !</w:t>
+        <w:t>lorsqu'on</w:t>
+      </w:r>
+      <w:proofErr w:type="gramEnd"/>
+      <w:r>
+        <w:rPr>
+          <w:rFonts w:ascii="Calibri" w:hAnsi="Calibri" w:cs="Calibri"/>
+          <w:sz w:val="22"/>
+          <w:szCs w:val="22"/>
+        </w:rPr>
+        <w:t xml:space="preserve"> ajoute un auteur ou un éditeur ou une rubrique ... ne pas avoir à ressaisir tout ce qui a déjà été saisi;  ce doit être dynamique !</w:t>
       </w:r>
     </w:p>
     <w:p>
@@ -135,13 +145,23 @@
           <w:szCs w:val="22"/>
         </w:rPr>
       </w:pPr>
+      <w:proofErr w:type="gramStart"/>
       <w:r>
         <w:rPr>
           <w:rFonts w:ascii="Calibri" w:hAnsi="Calibri" w:cs="Calibri"/>
           <w:sz w:val="22"/>
           <w:szCs w:val="22"/>
         </w:rPr>
-        <w:t xml:space="preserve">faire des réservations de livres et connaître son rang sur la liste d’attente. </w:t>
+        <w:t>faire</w:t>
+      </w:r>
+      <w:proofErr w:type="gramEnd"/>
+      <w:r>
+        <w:rPr>
+          <w:rFonts w:ascii="Calibri" w:hAnsi="Calibri" w:cs="Calibri"/>
+          <w:sz w:val="22"/>
+          <w:szCs w:val="22"/>
+        </w:rPr>
+        <w:t xml:space="preserve"> des réservations de livres et connaître son rang sur la liste d’attente. </w:t>
       </w:r>
     </w:p>
     <w:p>
@@ -158,13 +178,23 @@
           <w:szCs w:val="22"/>
         </w:rPr>
       </w:pPr>
+      <w:proofErr w:type="gramStart"/>
       <w:r>
         <w:rPr>
           <w:rFonts w:ascii="Calibri" w:hAnsi="Calibri" w:cs="Calibri"/>
           <w:sz w:val="22"/>
           <w:szCs w:val="22"/>
         </w:rPr>
-        <w:t>donner un avis sur un livre emprunté</w:t>
+        <w:t>donner</w:t>
+      </w:r>
+      <w:proofErr w:type="gramEnd"/>
+      <w:r>
+        <w:rPr>
+          <w:rFonts w:ascii="Calibri" w:hAnsi="Calibri" w:cs="Calibri"/>
+          <w:sz w:val="22"/>
+          <w:szCs w:val="22"/>
+        </w:rPr>
+        <w:t xml:space="preserve"> un avis sur un livre emprunté</w:t>
       </w:r>
     </w:p>
     <w:p>
@@ -236,24 +266,54 @@
           <w:szCs w:val="22"/>
         </w:rPr>
       </w:pPr>
+      <w:proofErr w:type="gramStart"/>
       <w:r>
         <w:rPr>
           <w:rFonts w:ascii="Calibri" w:hAnsi="Calibri" w:cs="Calibri"/>
           <w:sz w:val="22"/>
           <w:szCs w:val="22"/>
         </w:rPr>
-        <w:t>mettre en œuvre une procédure pour réinitialiser l'oubli du mot de passe d'un emprunteur</w:t>
+        <w:t>mettre</w:t>
+      </w:r>
+      <w:proofErr w:type="gramEnd"/>
+      <w:r>
+        <w:rPr>
+          <w:rFonts w:ascii="Calibri" w:hAnsi="Calibri" w:cs="Calibri"/>
+          <w:sz w:val="22"/>
+          <w:szCs w:val="22"/>
+        </w:rPr>
+        <w:t xml:space="preserve"> en œuvre une procédure pour réinitialiser l'oubli du mot de passe d'un emprunteur</w:t>
       </w:r>
     </w:p>
     <w:p>
       <w:pPr>
-        <w:pStyle w:val="Paragraphedeliste"/>
-        <w:ind w:left="1065"/>
         <w:rPr>
           <w:sz w:val="28"/>
           <w:szCs w:val="28"/>
         </w:rPr>
       </w:pPr>
+    </w:p>
+    <w:p>
+      <w:pPr>
+        <w:pStyle w:val="Paragraphedeliste"/>
+        <w:numPr>
+          <w:ilvl w:val="0"/>
+          <w:numId w:val="5"/>
+        </w:numPr>
+        <w:rPr>
+          <w:sz w:val="28"/>
+          <w:szCs w:val="28"/>
+        </w:rPr>
+      </w:pPr>
+      <w:r>
+        <w:rPr>
+          <w:sz w:val="28"/>
+          <w:szCs w:val="28"/>
+        </w:rPr>
+        <w:t>corriger les erreur</w:t>
+      </w:r>
+      <w:bookmarkStart w:id="0" w:name="_GoBack"/>
+      <w:bookmarkEnd w:id="0"/>
     </w:p>
     <w:sectPr>
       <w:pgSz w:w="11906" w:h="17338"/>
@@ -266,7 +326,7 @@
 </file>
 
 <file path=word/endnotes.xml><?xml version="1.0" encoding="utf-8"?>
-<w:endnotes xmlns:ve="http://schemas.openxmlformats.org/markup-compatibility/2006" xmlns:o="urn:schemas-microsoft-com:office:office" xmlns:r="http://schemas.openxmlformats.org/officeDocument/2006/relationships" xmlns:m="http://schemas.openxmlformats.org/officeDocument/2006/math" xmlns:v="urn:schemas-microsoft-com:vml" xmlns:wp="http://schemas.openxmlformats.org/drawingml/2006/wordprocessingDrawing" xmlns:w10="urn:schemas-microsoft-com:office:word" xmlns:w="http://schemas.openxmlformats.org/wordprocessingml/2006/main" xmlns:wne="http://schemas.microsoft.com/office/word/2006/wordml">
+<w:endnotes xmlns:wpc="http://schemas.microsoft.com/office/word/2010/wordprocessingCanvas" xmlns:cx="http://schemas.microsoft.com/office/drawing/2014/chartex" xmlns:cx1="http://schemas.microsoft.com/office/drawing/2015/9/8/chartex" xmlns:cx2="http://schemas.microsoft.com/office/drawing/2015/10/21/chartex" xmlns:cx3="http://schemas.microsoft.com/office/drawing/2016/5/9/chartex" xmlns:cx4="http://schemas.microsoft.com/office/drawing/2016/5/10/chartex" xmlns:cx5="http://schemas.microsoft.com/office/drawing/2016/5/11/chartex" xmlns:cx6="http://schemas.microsoft.com/office/drawing/2016/5/12/chartex" xmlns:cx7="http://schemas.microsoft.com/office/drawing/2016/5/13/chartex" xmlns:cx8="http://schemas.microsoft.com/office/drawing/2016/5/14/chartex" xmlns:mc="http://schemas.openxmlformats.org/markup-compatibility/2006" xmlns:aink="http://schemas.microsoft.com/office/drawing/2016/ink" xmlns:am3d="http://schemas.microsoft.com/office/drawing/2017/model3d" xmlns:o="urn:schemas-microsoft-com:office:office" xmlns:r="http://schemas.openxmlformats.org/officeDocument/2006/relationships" xmlns:m="http://schemas.openxmlformats.org/officeDocument/2006/math" xmlns:v="urn:schemas-microsoft-com:vml" xmlns:wp14="http://schemas.microsoft.com/office/word/2010/wordprocessingDrawing" xmlns:wp="http://schemas.openxmlformats.org/drawingml/2006/wordprocessingDrawing" xmlns:w10="urn:schemas-microsoft-com:office:word" xmlns:w="http://schemas.openxmlformats.org/wordprocessingml/2006/main" xmlns:w14="http://schemas.microsoft.com/office/word/2010/wordml" xmlns:w15="http://schemas.microsoft.com/office/word/2012/wordml" xmlns:w16cid="http://schemas.microsoft.com/office/word/2016/wordml/cid" xmlns:w16se="http://schemas.microsoft.com/office/word/2015/wordml/symex" xmlns:wpg="http://schemas.microsoft.com/office/word/2010/wordprocessingGroup" xmlns:wpi="http://schemas.microsoft.com/office/word/2010/wordprocessingInk" xmlns:wne="http://schemas.microsoft.com/office/word/2006/wordml" xmlns:wps="http://schemas.microsoft.com/office/word/2010/wordprocessingShape" mc:Ignorable="w14 w15 w16se w16cid wp14">
   <w:endnote w:type="separator" w:id="-1">
     <w:p>
       <w:r>
@@ -285,7 +345,7 @@
 </file>
 
 <file path=word/footnotes.xml><?xml version="1.0" encoding="utf-8"?>
-<w:footnotes xmlns:ve="http://schemas.openxmlformats.org/markup-compatibility/2006" xmlns:o="urn:schemas-microsoft-com:office:office" xmlns:r="http://schemas.openxmlformats.org/officeDocument/2006/relationships" xmlns:m="http://schemas.openxmlformats.org/officeDocument/2006/math" xmlns:v="urn:schemas-microsoft-com:vml" xmlns:wp="http://schemas.openxmlformats.org/drawingml/2006/wordprocessingDrawing" xmlns:w10="urn:schemas-microsoft-com:office:word" xmlns:w="http://schemas.openxmlformats.org/wordprocessingml/2006/main" xmlns:wne="http://schemas.microsoft.com/office/word/2006/wordml">
+<w:footnotes xmlns:wpc="http://schemas.microsoft.com/office/word/2010/wordprocessingCanvas" xmlns:cx="http://schemas.microsoft.com/office/drawing/2014/chartex" xmlns:cx1="http://schemas.microsoft.com/office/drawing/2015/9/8/chartex" xmlns:cx2="http://schemas.microsoft.com/office/drawing/2015/10/21/chartex" xmlns:cx3="http://schemas.microsoft.com/office/drawing/2016/5/9/chartex" xmlns:cx4="http://schemas.microsoft.com/office/drawing/2016/5/10/chartex" xmlns:cx5="http://schemas.microsoft.com/office/drawing/2016/5/11/chartex" xmlns:cx6="http://schemas.microsoft.com/office/drawing/2016/5/12/chartex" xmlns:cx7="http://schemas.microsoft.com/office/drawing/2016/5/13/chartex" xmlns:cx8="http://schemas.microsoft.com/office/drawing/2016/5/14/chartex" xmlns:mc="http://schemas.openxmlformats.org/markup-compatibility/2006" xmlns:aink="http://schemas.microsoft.com/office/drawing/2016/ink" xmlns:am3d="http://schemas.microsoft.com/office/drawing/2017/model3d" xmlns:o="urn:schemas-microsoft-com:office:office" xmlns:r="http://schemas.openxmlformats.org/officeDocument/2006/relationships" xmlns:m="http://schemas.openxmlformats.org/officeDocument/2006/math" xmlns:v="urn:schemas-microsoft-com:vml" xmlns:wp14="http://schemas.microsoft.com/office/word/2010/wordprocessingDrawing" xmlns:wp="http://schemas.openxmlformats.org/drawingml/2006/wordprocessingDrawing" xmlns:w10="urn:schemas-microsoft-com:office:word" xmlns:w="http://schemas.openxmlformats.org/wordprocessingml/2006/main" xmlns:w14="http://schemas.microsoft.com/office/word/2010/wordml" xmlns:w15="http://schemas.microsoft.com/office/word/2012/wordml" xmlns:w16cid="http://schemas.microsoft.com/office/word/2016/wordml/cid" xmlns:w16se="http://schemas.microsoft.com/office/word/2015/wordml/symex" xmlns:wpg="http://schemas.microsoft.com/office/word/2010/wordprocessingGroup" xmlns:wpi="http://schemas.microsoft.com/office/word/2010/wordprocessingInk" xmlns:wne="http://schemas.microsoft.com/office/word/2006/wordml" xmlns:wps="http://schemas.microsoft.com/office/word/2010/wordprocessingShape" mc:Ignorable="w14 w15 w16se w16cid wp14">
   <w:footnote w:type="separator" w:id="-1">
     <w:p>
       <w:r>
@@ -304,8 +364,8 @@
 </file>
 
 <file path=word/numbering.xml><?xml version="1.0" encoding="utf-8"?>
-<w:numbering xmlns:ve="http://schemas.openxmlformats.org/markup-compatibility/2006" xmlns:o="urn:schemas-microsoft-com:office:office" xmlns:r="http://schemas.openxmlformats.org/officeDocument/2006/relationships" xmlns:m="http://schemas.openxmlformats.org/officeDocument/2006/math" xmlns:v="urn:schemas-microsoft-com:vml" xmlns:wp="http://schemas.openxmlformats.org/drawingml/2006/wordprocessingDrawing" xmlns:w10="urn:schemas-microsoft-com:office:word" xmlns:w="http://schemas.openxmlformats.org/wordprocessingml/2006/main" xmlns:wne="http://schemas.microsoft.com/office/word/2006/wordml">
-  <w:abstractNum w:abstractNumId="0">
+<w:numbering xmlns:wpc="http://schemas.microsoft.com/office/word/2010/wordprocessingCanvas" xmlns:cx="http://schemas.microsoft.com/office/drawing/2014/chartex" xmlns:cx1="http://schemas.microsoft.com/office/drawing/2015/9/8/chartex" xmlns:cx2="http://schemas.microsoft.com/office/drawing/2015/10/21/chartex" xmlns:cx3="http://schemas.microsoft.com/office/drawing/2016/5/9/chartex" xmlns:cx4="http://schemas.microsoft.com/office/drawing/2016/5/10/chartex" xmlns:cx5="http://schemas.microsoft.com/office/drawing/2016/5/11/chartex" xmlns:cx6="http://schemas.microsoft.com/office/drawing/2016/5/12/chartex" xmlns:cx7="http://schemas.microsoft.com/office/drawing/2016/5/13/chartex" xmlns:cx8="http://schemas.microsoft.com/office/drawing/2016/5/14/chartex" xmlns:mc="http://schemas.openxmlformats.org/markup-compatibility/2006" xmlns:aink="http://schemas.microsoft.com/office/drawing/2016/ink" xmlns:am3d="http://schemas.microsoft.com/office/drawing/2017/model3d" xmlns:o="urn:schemas-microsoft-com:office:office" xmlns:r="http://schemas.openxmlformats.org/officeDocument/2006/relationships" xmlns:m="http://schemas.openxmlformats.org/officeDocument/2006/math" xmlns:v="urn:schemas-microsoft-com:vml" xmlns:wp14="http://schemas.microsoft.com/office/word/2010/wordprocessingDrawing" xmlns:wp="http://schemas.openxmlformats.org/drawingml/2006/wordprocessingDrawing" xmlns:w10="urn:schemas-microsoft-com:office:word" xmlns:w="http://schemas.openxmlformats.org/wordprocessingml/2006/main" xmlns:w14="http://schemas.microsoft.com/office/word/2010/wordml" xmlns:w15="http://schemas.microsoft.com/office/word/2012/wordml" xmlns:w16cid="http://schemas.microsoft.com/office/word/2016/wordml/cid" xmlns:w16se="http://schemas.microsoft.com/office/word/2015/wordml/symex" xmlns:wpg="http://schemas.microsoft.com/office/word/2010/wordprocessingGroup" xmlns:wpi="http://schemas.microsoft.com/office/word/2010/wordprocessingInk" xmlns:wne="http://schemas.microsoft.com/office/word/2006/wordml" xmlns:wps="http://schemas.microsoft.com/office/word/2010/wordprocessingShape" mc:Ignorable="w14 w15 w16se w16cid wp14">
+  <w:abstractNum w:abstractNumId="0" w15:restartNumberingAfterBreak="0">
     <w:nsid w:val="13F00942"/>
     <w:multiLevelType w:val="hybridMultilevel"/>
     <w:tmpl w:val="98B01F64"/>
@@ -418,7 +478,7 @@
       </w:rPr>
     </w:lvl>
   </w:abstractNum>
-  <w:abstractNum w:abstractNumId="1">
+  <w:abstractNum w:abstractNumId="1" w15:restartNumberingAfterBreak="0">
     <w:nsid w:val="1D9A5DF4"/>
     <w:multiLevelType w:val="hybridMultilevel"/>
     <w:tmpl w:val="2E585A98"/>
@@ -531,7 +591,7 @@
       </w:rPr>
     </w:lvl>
   </w:abstractNum>
-  <w:abstractNum w:abstractNumId="2">
+  <w:abstractNum w:abstractNumId="2" w15:restartNumberingAfterBreak="0">
     <w:nsid w:val="1E501224"/>
     <w:multiLevelType w:val="hybridMultilevel"/>
     <w:tmpl w:val="3290249A"/>
@@ -644,7 +704,7 @@
       </w:rPr>
     </w:lvl>
   </w:abstractNum>
-  <w:abstractNum w:abstractNumId="3">
+  <w:abstractNum w:abstractNumId="3" w15:restartNumberingAfterBreak="0">
     <w:nsid w:val="4F384B83"/>
     <w:multiLevelType w:val="hybridMultilevel"/>
     <w:tmpl w:val="57D851BA"/>
@@ -736,7 +796,7 @@
       </w:pPr>
     </w:lvl>
   </w:abstractNum>
-  <w:abstractNum w:abstractNumId="4">
+  <w:abstractNum w:abstractNumId="4" w15:restartNumberingAfterBreak="0">
     <w:nsid w:val="5FB14300"/>
     <w:multiLevelType w:val="hybridMultilevel"/>
     <w:tmpl w:val="38B294F2"/>
@@ -822,7 +882,7 @@
       </w:pPr>
     </w:lvl>
   </w:abstractNum>
-  <w:abstractNum w:abstractNumId="5">
+  <w:abstractNum w:abstractNumId="5" w15:restartNumberingAfterBreak="0">
     <w:nsid w:val="665F0C36"/>
     <w:multiLevelType w:val="hybridMultilevel"/>
     <w:tmpl w:val="28941AD6"/>
@@ -935,7 +995,7 @@
       </w:rPr>
     </w:lvl>
   </w:abstractNum>
-  <w:abstractNum w:abstractNumId="6">
+  <w:abstractNum w:abstractNumId="6" w15:restartNumberingAfterBreak="0">
     <w:nsid w:val="6AF219D1"/>
     <w:multiLevelType w:val="hybridMultilevel"/>
     <w:tmpl w:val="38A80B0C"/>
@@ -1048,7 +1108,7 @@
       </w:rPr>
     </w:lvl>
   </w:abstractNum>
-  <w:abstractNum w:abstractNumId="7">
+  <w:abstractNum w:abstractNumId="7" w15:restartNumberingAfterBreak="0">
     <w:nsid w:val="6EEE5F6C"/>
     <w:multiLevelType w:val="hybridMultilevel"/>
     <w:tmpl w:val="91A86F92"/>
@@ -1161,7 +1221,7 @@
       </w:rPr>
     </w:lvl>
   </w:abstractNum>
-  <w:abstractNum w:abstractNumId="8">
+  <w:abstractNum w:abstractNumId="8" w15:restartNumberingAfterBreak="0">
     <w:nsid w:val="7A2C2D8E"/>
     <w:multiLevelType w:val="multilevel"/>
     <w:tmpl w:val="040C0025"/>
@@ -1287,7 +1347,7 @@
 </file>
 
 <file path=word/styles.xml><?xml version="1.0" encoding="utf-8"?>
-<w:styles xmlns:r="http://schemas.openxmlformats.org/officeDocument/2006/relationships" xmlns:w="http://schemas.openxmlformats.org/wordprocessingml/2006/main">
+<w:styles xmlns:mc="http://schemas.openxmlformats.org/markup-compatibility/2006" xmlns:r="http://schemas.openxmlformats.org/officeDocument/2006/relationships" xmlns:w="http://schemas.openxmlformats.org/wordprocessingml/2006/main" xmlns:w14="http://schemas.microsoft.com/office/word/2010/wordml" xmlns:w15="http://schemas.microsoft.com/office/word/2012/wordml" xmlns:w16cid="http://schemas.microsoft.com/office/word/2016/wordml/cid" xmlns:w16se="http://schemas.microsoft.com/office/word/2015/wordml/symex" mc:Ignorable="w14 w15 w16se w16cid">
   <w:docDefaults>
     <w:rPrDefault>
       <w:rPr>
@@ -1303,146 +1363,382 @@
       </w:pPr>
     </w:pPrDefault>
   </w:docDefaults>
-  <w:latentStyles w:defLockedState="0" w:defUIPriority="99" w:defSemiHidden="1" w:defUnhideWhenUsed="1" w:defQFormat="0" w:count="267">
-    <w:lsdException w:name="Normal" w:semiHidden="0" w:uiPriority="0" w:unhideWhenUsed="0" w:qFormat="1"/>
-    <w:lsdException w:name="heading 1" w:semiHidden="0" w:uiPriority="9" w:unhideWhenUsed="0" w:qFormat="1"/>
-    <w:lsdException w:name="heading 2" w:uiPriority="9" w:qFormat="1"/>
-    <w:lsdException w:name="heading 3" w:uiPriority="9" w:qFormat="1"/>
-    <w:lsdException w:name="heading 4" w:uiPriority="9" w:qFormat="1"/>
-    <w:lsdException w:name="heading 5" w:uiPriority="9" w:qFormat="1"/>
-    <w:lsdException w:name="heading 6" w:uiPriority="9" w:qFormat="1"/>
-    <w:lsdException w:name="heading 7" w:uiPriority="9" w:qFormat="1"/>
-    <w:lsdException w:name="heading 8" w:uiPriority="9" w:qFormat="1"/>
-    <w:lsdException w:name="heading 9" w:uiPriority="9" w:qFormat="1"/>
-    <w:lsdException w:name="toc 1" w:uiPriority="39"/>
-    <w:lsdException w:name="toc 2" w:uiPriority="39"/>
-    <w:lsdException w:name="toc 3" w:uiPriority="39"/>
-    <w:lsdException w:name="toc 4" w:uiPriority="39"/>
-    <w:lsdException w:name="toc 5" w:uiPriority="39"/>
-    <w:lsdException w:name="toc 6" w:uiPriority="39"/>
-    <w:lsdException w:name="toc 7" w:uiPriority="39"/>
-    <w:lsdException w:name="toc 8" w:uiPriority="39"/>
-    <w:lsdException w:name="toc 9" w:uiPriority="39"/>
-    <w:lsdException w:name="footnote text" w:uiPriority="0"/>
-    <w:lsdException w:name="caption" w:uiPriority="35" w:qFormat="1"/>
-    <w:lsdException w:name="footnote reference" w:uiPriority="0"/>
-    <w:lsdException w:name="Title" w:semiHidden="0" w:uiPriority="10" w:unhideWhenUsed="0" w:qFormat="1"/>
-    <w:lsdException w:name="Default Paragraph Font" w:uiPriority="1"/>
-    <w:lsdException w:name="Subtitle" w:semiHidden="0" w:uiPriority="11" w:unhideWhenUsed="0" w:qFormat="1"/>
-    <w:lsdException w:name="Strong" w:semiHidden="0" w:uiPriority="22" w:unhideWhenUsed="0" w:qFormat="1"/>
-    <w:lsdException w:name="Emphasis" w:semiHidden="0" w:uiPriority="20" w:unhideWhenUsed="0" w:qFormat="1"/>
-    <w:lsdException w:name="Table Grid" w:semiHidden="0" w:uiPriority="59" w:unhideWhenUsed="0"/>
-    <w:lsdException w:name="Placeholder Text" w:unhideWhenUsed="0"/>
-    <w:lsdException w:name="No Spacing" w:semiHidden="0" w:uiPriority="1" w:unhideWhenUsed="0" w:qFormat="1"/>
-    <w:lsdException w:name="Light Shading" w:semiHidden="0" w:uiPriority="60" w:unhideWhenUsed="0"/>
-    <w:lsdException w:name="Light List" w:semiHidden="0" w:uiPriority="61" w:unhideWhenUsed="0"/>
-    <w:lsdException w:name="Light Grid" w:semiHidden="0" w:uiPriority="62" w:unhideWhenUsed="0"/>
-    <w:lsdException w:name="Medium Shading 1" w:semiHidden="0" w:uiPriority="63" w:unhideWhenUsed="0"/>
-    <w:lsdException w:name="Medium Shading 2" w:semiHidden="0" w:uiPriority="64" w:unhideWhenUsed="0"/>
-    <w:lsdException w:name="Medium List 1" w:semiHidden="0" w:uiPriority="65" w:unhideWhenUsed="0"/>
-    <w:lsdException w:name="Medium List 2" w:semiHidden="0" w:uiPriority="66" w:unhideWhenUsed="0"/>
-    <w:lsdException w:name="Medium Grid 1" w:semiHidden="0" w:uiPriority="67" w:unhideWhenUsed="0"/>
-    <w:lsdException w:name="Medium Grid 2" w:semiHidden="0" w:uiPriority="68" w:unhideWhenUsed="0"/>
-    <w:lsdException w:name="Medium Grid 3" w:semiHidden="0" w:uiPriority="69" w:unhideWhenUsed="0"/>
-    <w:lsdException w:name="Dark List" w:semiHidden="0" w:uiPriority="70" w:unhideWhenUsed="0"/>
-    <w:lsdException w:name="Colorful Shading" w:semiHidden="0" w:uiPriority="71" w:unhideWhenUsed="0"/>
-    <w:lsdException w:name="Colorful List" w:semiHidden="0" w:uiPriority="72" w:unhideWhenUsed="0"/>
-    <w:lsdException w:name="Colorful Grid" w:semiHidden="0" w:uiPriority="73" w:unhideWhenUsed="0"/>
-    <w:lsdException w:name="Light Shading Accent 1" w:semiHidden="0" w:uiPriority="60" w:unhideWhenUsed="0"/>
-    <w:lsdException w:name="Light List Accent 1" w:semiHidden="0" w:uiPriority="61" w:unhideWhenUsed="0"/>
-    <w:lsdException w:name="Light Grid Accent 1" w:semiHidden="0" w:uiPriority="62" w:unhideWhenUsed="0"/>
-    <w:lsdException w:name="Medium Shading 1 Accent 1" w:semiHidden="0" w:uiPriority="63" w:unhideWhenUsed="0"/>
-    <w:lsdException w:name="Medium Shading 2 Accent 1" w:semiHidden="0" w:uiPriority="64" w:unhideWhenUsed="0"/>
-    <w:lsdException w:name="Medium List 1 Accent 1" w:semiHidden="0" w:uiPriority="65" w:unhideWhenUsed="0"/>
-    <w:lsdException w:name="Revision" w:unhideWhenUsed="0"/>
-    <w:lsdException w:name="List Paragraph" w:semiHidden="0" w:uiPriority="34" w:unhideWhenUsed="0" w:qFormat="1"/>
-    <w:lsdException w:name="Quote" w:semiHidden="0" w:uiPriority="29" w:unhideWhenUsed="0" w:qFormat="1"/>
-    <w:lsdException w:name="Intense Quote" w:semiHidden="0" w:uiPriority="30" w:unhideWhenUsed="0" w:qFormat="1"/>
-    <w:lsdException w:name="Medium List 2 Accent 1" w:semiHidden="0" w:uiPriority="66" w:unhideWhenUsed="0"/>
-    <w:lsdException w:name="Medium Grid 1 Accent 1" w:semiHidden="0" w:uiPriority="67" w:unhideWhenUsed="0"/>
-    <w:lsdException w:name="Medium Grid 2 Accent 1" w:semiHidden="0" w:uiPriority="68" w:unhideWhenUsed="0"/>
-    <w:lsdException w:name="Medium Grid 3 Accent 1" w:semiHidden="0" w:uiPriority="69" w:unhideWhenUsed="0"/>
-    <w:lsdException w:name="Dark List Accent 1" w:semiHidden="0" w:uiPriority="70" w:unhideWhenUsed="0"/>
-    <w:lsdException w:name="Colorful Shading Accent 1" w:semiHidden="0" w:uiPriority="71" w:unhideWhenUsed="0"/>
-    <w:lsdException w:name="Colorful List Accent 1" w:semiHidden="0" w:uiPriority="72" w:unhideWhenUsed="0"/>
-    <w:lsdException w:name="Colorful Grid Accent 1" w:semiHidden="0" w:uiPriority="73" w:unhideWhenUsed="0"/>
-    <w:lsdException w:name="Light Shading Accent 2" w:semiHidden="0" w:uiPriority="60" w:unhideWhenUsed="0"/>
-    <w:lsdException w:name="Light List Accent 2" w:semiHidden="0" w:uiPriority="61" w:unhideWhenUsed="0"/>
-    <w:lsdException w:name="Light Grid Accent 2" w:semiHidden="0" w:uiPriority="62" w:unhideWhenUsed="0"/>
-    <w:lsdException w:name="Medium Shading 1 Accent 2" w:semiHidden="0" w:uiPriority="63" w:unhideWhenUsed="0"/>
-    <w:lsdException w:name="Medium Shading 2 Accent 2" w:semiHidden="0" w:uiPriority="64" w:unhideWhenUsed="0"/>
-    <w:lsdException w:name="Medium List 1 Accent 2" w:semiHidden="0" w:uiPriority="65" w:unhideWhenUsed="0"/>
-    <w:lsdException w:name="Medium List 2 Accent 2" w:semiHidden="0" w:uiPriority="66" w:unhideWhenUsed="0"/>
-    <w:lsdException w:name="Medium Grid 1 Accent 2" w:semiHidden="0" w:uiPriority="67" w:unhideWhenUsed="0"/>
-    <w:lsdException w:name="Medium Grid 2 Accent 2" w:semiHidden="0" w:uiPriority="68" w:unhideWhenUsed="0"/>
-    <w:lsdException w:name="Medium Grid 3 Accent 2" w:semiHidden="0" w:uiPriority="69" w:unhideWhenUsed="0"/>
-    <w:lsdException w:name="Dark List Accent 2" w:semiHidden="0" w:uiPriority="70" w:unhideWhenUsed="0"/>
-    <w:lsdException w:name="Colorful Shading Accent 2" w:semiHidden="0" w:uiPriority="71" w:unhideWhenUsed="0"/>
-    <w:lsdException w:name="Colorful List Accent 2" w:semiHidden="0" w:uiPriority="72" w:unhideWhenUsed="0"/>
-    <w:lsdException w:name="Colorful Grid Accent 2" w:semiHidden="0" w:uiPriority="73" w:unhideWhenUsed="0"/>
-    <w:lsdException w:name="Light Shading Accent 3" w:semiHidden="0" w:uiPriority="60" w:unhideWhenUsed="0"/>
-    <w:lsdException w:name="Light List Accent 3" w:semiHidden="0" w:uiPriority="61" w:unhideWhenUsed="0"/>
-    <w:lsdException w:name="Light Grid Accent 3" w:semiHidden="0" w:uiPriority="62" w:unhideWhenUsed="0"/>
-    <w:lsdException w:name="Medium Shading 1 Accent 3" w:semiHidden="0" w:uiPriority="63" w:unhideWhenUsed="0"/>
-    <w:lsdException w:name="Medium Shading 2 Accent 3" w:semiHidden="0" w:uiPriority="64" w:unhideWhenUsed="0"/>
-    <w:lsdException w:name="Medium List 1 Accent 3" w:semiHidden="0" w:uiPriority="65" w:unhideWhenUsed="0"/>
-    <w:lsdException w:name="Medium List 2 Accent 3" w:semiHidden="0" w:uiPriority="66" w:unhideWhenUsed="0"/>
-    <w:lsdException w:name="Medium Grid 1 Accent 3" w:semiHidden="0" w:uiPriority="67" w:unhideWhenUsed="0"/>
-    <w:lsdException w:name="Medium Grid 2 Accent 3" w:semiHidden="0" w:uiPriority="68" w:unhideWhenUsed="0"/>
-    <w:lsdException w:name="Medium Grid 3 Accent 3" w:semiHidden="0" w:uiPriority="69" w:unhideWhenUsed="0"/>
-    <w:lsdException w:name="Dark List Accent 3" w:semiHidden="0" w:uiPriority="70" w:unhideWhenUsed="0"/>
-    <w:lsdException w:name="Colorful Shading Accent 3" w:semiHidden="0" w:uiPriority="71" w:unhideWhenUsed="0"/>
-    <w:lsdException w:name="Colorful List Accent 3" w:semiHidden="0" w:uiPriority="72" w:unhideWhenUsed="0"/>
-    <w:lsdException w:name="Colorful Grid Accent 3" w:semiHidden="0" w:uiPriority="73" w:unhideWhenUsed="0"/>
-    <w:lsdException w:name="Light Shading Accent 4" w:semiHidden="0" w:uiPriority="60" w:unhideWhenUsed="0"/>
-    <w:lsdException w:name="Light List Accent 4" w:semiHidden="0" w:uiPriority="61" w:unhideWhenUsed="0"/>
-    <w:lsdException w:name="Light Grid Accent 4" w:semiHidden="0" w:uiPriority="62" w:unhideWhenUsed="0"/>
-    <w:lsdException w:name="Medium Shading 1 Accent 4" w:semiHidden="0" w:uiPriority="63" w:unhideWhenUsed="0"/>
-    <w:lsdException w:name="Medium Shading 2 Accent 4" w:semiHidden="0" w:uiPriority="64" w:unhideWhenUsed="0"/>
-    <w:lsdException w:name="Medium List 1 Accent 4" w:semiHidden="0" w:uiPriority="65" w:unhideWhenUsed="0"/>
-    <w:lsdException w:name="Medium List 2 Accent 4" w:semiHidden="0" w:uiPriority="66" w:unhideWhenUsed="0"/>
-    <w:lsdException w:name="Medium Grid 1 Accent 4" w:semiHidden="0" w:uiPriority="67" w:unhideWhenUsed="0"/>
-    <w:lsdException w:name="Medium Grid 2 Accent 4" w:semiHidden="0" w:uiPriority="68" w:unhideWhenUsed="0"/>
-    <w:lsdException w:name="Medium Grid 3 Accent 4" w:semiHidden="0" w:uiPriority="69" w:unhideWhenUsed="0"/>
-    <w:lsdException w:name="Dark List Accent 4" w:semiHidden="0" w:uiPriority="70" w:unhideWhenUsed="0"/>
-    <w:lsdException w:name="Colorful Shading Accent 4" w:semiHidden="0" w:uiPriority="71" w:unhideWhenUsed="0"/>
-    <w:lsdException w:name="Colorful List Accent 4" w:semiHidden="0" w:uiPriority="72" w:unhideWhenUsed="0"/>
-    <w:lsdException w:name="Colorful Grid Accent 4" w:semiHidden="0" w:uiPriority="73" w:unhideWhenUsed="0"/>
-    <w:lsdException w:name="Light Shading Accent 5" w:semiHidden="0" w:uiPriority="60" w:unhideWhenUsed="0"/>
-    <w:lsdException w:name="Light List Accent 5" w:semiHidden="0" w:uiPriority="61" w:unhideWhenUsed="0"/>
-    <w:lsdException w:name="Light Grid Accent 5" w:semiHidden="0" w:uiPriority="62" w:unhideWhenUsed="0"/>
-    <w:lsdException w:name="Medium Shading 1 Accent 5" w:semiHidden="0" w:uiPriority="63" w:unhideWhenUsed="0"/>
-    <w:lsdException w:name="Medium Shading 2 Accent 5" w:semiHidden="0" w:uiPriority="64" w:unhideWhenUsed="0"/>
-    <w:lsdException w:name="Medium List 1 Accent 5" w:semiHidden="0" w:uiPriority="65" w:unhideWhenUsed="0"/>
-    <w:lsdException w:name="Medium List 2 Accent 5" w:semiHidden="0" w:uiPriority="66" w:unhideWhenUsed="0"/>
-    <w:lsdException w:name="Medium Grid 1 Accent 5" w:semiHidden="0" w:uiPriority="67" w:unhideWhenUsed="0"/>
-    <w:lsdException w:name="Medium Grid 2 Accent 5" w:semiHidden="0" w:uiPriority="68" w:unhideWhenUsed="0"/>
-    <w:lsdException w:name="Medium Grid 3 Accent 5" w:semiHidden="0" w:uiPriority="69" w:unhideWhenUsed="0"/>
-    <w:lsdException w:name="Dark List Accent 5" w:semiHidden="0" w:uiPriority="70" w:unhideWhenUsed="0"/>
-    <w:lsdException w:name="Colorful Shading Accent 5" w:semiHidden="0" w:uiPriority="71" w:unhideWhenUsed="0"/>
-    <w:lsdException w:name="Colorful List Accent 5" w:semiHidden="0" w:uiPriority="72" w:unhideWhenUsed="0"/>
-    <w:lsdException w:name="Colorful Grid Accent 5" w:semiHidden="0" w:uiPriority="73" w:unhideWhenUsed="0"/>
-    <w:lsdException w:name="Light Shading Accent 6" w:semiHidden="0" w:uiPriority="60" w:unhideWhenUsed="0"/>
-    <w:lsdException w:name="Light List Accent 6" w:semiHidden="0" w:uiPriority="61" w:unhideWhenUsed="0"/>
-    <w:lsdException w:name="Light Grid Accent 6" w:semiHidden="0" w:uiPriority="62" w:unhideWhenUsed="0"/>
-    <w:lsdException w:name="Medium Shading 1 Accent 6" w:semiHidden="0" w:uiPriority="63" w:unhideWhenUsed="0"/>
-    <w:lsdException w:name="Medium Shading 2 Accent 6" w:semiHidden="0" w:uiPriority="64" w:unhideWhenUsed="0"/>
-    <w:lsdException w:name="Medium List 1 Accent 6" w:semiHidden="0" w:uiPriority="65" w:unhideWhenUsed="0"/>
-    <w:lsdException w:name="Medium List 2 Accent 6" w:semiHidden="0" w:uiPriority="66" w:unhideWhenUsed="0"/>
-    <w:lsdException w:name="Medium Grid 1 Accent 6" w:semiHidden="0" w:uiPriority="67" w:unhideWhenUsed="0"/>
-    <w:lsdException w:name="Medium Grid 2 Accent 6" w:semiHidden="0" w:uiPriority="68" w:unhideWhenUsed="0"/>
-    <w:lsdException w:name="Medium Grid 3 Accent 6" w:semiHidden="0" w:uiPriority="69" w:unhideWhenUsed="0"/>
-    <w:lsdException w:name="Dark List Accent 6" w:semiHidden="0" w:uiPriority="70" w:unhideWhenUsed="0"/>
-    <w:lsdException w:name="Colorful Shading Accent 6" w:semiHidden="0" w:uiPriority="71" w:unhideWhenUsed="0"/>
-    <w:lsdException w:name="Colorful List Accent 6" w:semiHidden="0" w:uiPriority="72" w:unhideWhenUsed="0"/>
-    <w:lsdException w:name="Colorful Grid Accent 6" w:semiHidden="0" w:uiPriority="73" w:unhideWhenUsed="0"/>
-    <w:lsdException w:name="Subtle Emphasis" w:semiHidden="0" w:uiPriority="19" w:unhideWhenUsed="0" w:qFormat="1"/>
-    <w:lsdException w:name="Intense Emphasis" w:semiHidden="0" w:uiPriority="21" w:unhideWhenUsed="0" w:qFormat="1"/>
-    <w:lsdException w:name="Subtle Reference" w:semiHidden="0" w:uiPriority="31" w:unhideWhenUsed="0" w:qFormat="1"/>
-    <w:lsdException w:name="Intense Reference" w:semiHidden="0" w:uiPriority="32" w:unhideWhenUsed="0" w:qFormat="1"/>
-    <w:lsdException w:name="Book Title" w:semiHidden="0" w:uiPriority="33" w:unhideWhenUsed="0" w:qFormat="1"/>
-    <w:lsdException w:name="Bibliography" w:uiPriority="37"/>
-    <w:lsdException w:name="TOC Heading" w:uiPriority="39" w:qFormat="1"/>
+  <w:latentStyles w:defLockedState="0" w:defUIPriority="99" w:defSemiHidden="0" w:defUnhideWhenUsed="0" w:defQFormat="0" w:count="375">
+    <w:lsdException w:name="Normal" w:uiPriority="0" w:qFormat="1"/>
+    <w:lsdException w:name="heading 1" w:uiPriority="9" w:qFormat="1"/>
+    <w:lsdException w:name="heading 2" w:semiHidden="1" w:uiPriority="9" w:unhideWhenUsed="1" w:qFormat="1"/>
+    <w:lsdException w:name="heading 3" w:semiHidden="1" w:uiPriority="9" w:unhideWhenUsed="1" w:qFormat="1"/>
+    <w:lsdException w:name="heading 4" w:semiHidden="1" w:uiPriority="9" w:unhideWhenUsed="1" w:qFormat="1"/>
+    <w:lsdException w:name="heading 5" w:semiHidden="1" w:uiPriority="9" w:unhideWhenUsed="1" w:qFormat="1"/>
+    <w:lsdException w:name="heading 6" w:semiHidden="1" w:uiPriority="9" w:unhideWhenUsed="1" w:qFormat="1"/>
+    <w:lsdException w:name="heading 7" w:semiHidden="1" w:uiPriority="9" w:unhideWhenUsed="1" w:qFormat="1"/>
+    <w:lsdException w:name="heading 8" w:semiHidden="1" w:uiPriority="9" w:unhideWhenUsed="1" w:qFormat="1"/>
+    <w:lsdException w:name="heading 9" w:semiHidden="1" w:uiPriority="9" w:unhideWhenUsed="1" w:qFormat="1"/>
+    <w:lsdException w:name="index 1" w:semiHidden="1" w:unhideWhenUsed="1"/>
+    <w:lsdException w:name="index 2" w:semiHidden="1" w:unhideWhenUsed="1"/>
+    <w:lsdException w:name="index 3" w:semiHidden="1" w:unhideWhenUsed="1"/>
+    <w:lsdException w:name="index 4" w:semiHidden="1" w:unhideWhenUsed="1"/>
+    <w:lsdException w:name="index 5" w:semiHidden="1" w:unhideWhenUsed="1"/>
+    <w:lsdException w:name="index 6" w:semiHidden="1" w:unhideWhenUsed="1"/>
+    <w:lsdException w:name="index 7" w:semiHidden="1" w:unhideWhenUsed="1"/>
+    <w:lsdException w:name="index 8" w:semiHidden="1" w:unhideWhenUsed="1"/>
+    <w:lsdException w:name="index 9" w:semiHidden="1" w:unhideWhenUsed="1"/>
+    <w:lsdException w:name="toc 1" w:semiHidden="1" w:uiPriority="39" w:unhideWhenUsed="1"/>
+    <w:lsdException w:name="toc 2" w:semiHidden="1" w:uiPriority="39" w:unhideWhenUsed="1"/>
+    <w:lsdException w:name="toc 3" w:semiHidden="1" w:uiPriority="39" w:unhideWhenUsed="1"/>
+    <w:lsdException w:name="toc 4" w:semiHidden="1" w:uiPriority="39" w:unhideWhenUsed="1"/>
+    <w:lsdException w:name="toc 5" w:semiHidden="1" w:uiPriority="39" w:unhideWhenUsed="1"/>
+    <w:lsdException w:name="toc 6" w:semiHidden="1" w:uiPriority="39" w:unhideWhenUsed="1"/>
+    <w:lsdException w:name="toc 7" w:semiHidden="1" w:uiPriority="39" w:unhideWhenUsed="1"/>
+    <w:lsdException w:name="toc 8" w:semiHidden="1" w:uiPriority="39" w:unhideWhenUsed="1"/>
+    <w:lsdException w:name="toc 9" w:semiHidden="1" w:uiPriority="39" w:unhideWhenUsed="1"/>
+    <w:lsdException w:name="Normal Indent" w:semiHidden="1" w:unhideWhenUsed="1"/>
+    <w:lsdException w:name="footnote text" w:semiHidden="1" w:uiPriority="0" w:unhideWhenUsed="1"/>
+    <w:lsdException w:name="annotation text" w:semiHidden="1" w:unhideWhenUsed="1"/>
+    <w:lsdException w:name="header" w:semiHidden="1" w:unhideWhenUsed="1"/>
+    <w:lsdException w:name="footer" w:semiHidden="1" w:unhideWhenUsed="1"/>
+    <w:lsdException w:name="index heading" w:semiHidden="1" w:unhideWhenUsed="1"/>
+    <w:lsdException w:name="caption" w:semiHidden="1" w:uiPriority="35" w:unhideWhenUsed="1" w:qFormat="1"/>
+    <w:lsdException w:name="table of figures" w:semiHidden="1" w:unhideWhenUsed="1"/>
+    <w:lsdException w:name="envelope address" w:semiHidden="1" w:unhideWhenUsed="1"/>
+    <w:lsdException w:name="envelope return" w:semiHidden="1" w:unhideWhenUsed="1"/>
+    <w:lsdException w:name="footnote reference" w:semiHidden="1" w:uiPriority="0" w:unhideWhenUsed="1"/>
+    <w:lsdException w:name="annotation reference" w:semiHidden="1" w:unhideWhenUsed="1"/>
+    <w:lsdException w:name="line number" w:semiHidden="1" w:unhideWhenUsed="1"/>
+    <w:lsdException w:name="page number" w:semiHidden="1" w:unhideWhenUsed="1"/>
+    <w:lsdException w:name="endnote reference" w:semiHidden="1" w:unhideWhenUsed="1"/>
+    <w:lsdException w:name="endnote text" w:semiHidden="1" w:unhideWhenUsed="1"/>
+    <w:lsdException w:name="table of authorities" w:semiHidden="1" w:unhideWhenUsed="1"/>
+    <w:lsdException w:name="macro" w:semiHidden="1" w:unhideWhenUsed="1"/>
+    <w:lsdException w:name="toa heading" w:semiHidden="1" w:unhideWhenUsed="1"/>
+    <w:lsdException w:name="List" w:semiHidden="1" w:unhideWhenUsed="1"/>
+    <w:lsdException w:name="List Bullet" w:semiHidden="1" w:unhideWhenUsed="1"/>
+    <w:lsdException w:name="List Number" w:semiHidden="1" w:unhideWhenUsed="1"/>
+    <w:lsdException w:name="List 2" w:semiHidden="1" w:unhideWhenUsed="1"/>
+    <w:lsdException w:name="List 3" w:semiHidden="1" w:unhideWhenUsed="1"/>
+    <w:lsdException w:name="List 4" w:semiHidden="1" w:unhideWhenUsed="1"/>
+    <w:lsdException w:name="List 5" w:semiHidden="1" w:unhideWhenUsed="1"/>
+    <w:lsdException w:name="List Bullet 2" w:semiHidden="1" w:unhideWhenUsed="1"/>
+    <w:lsdException w:name="List Bullet 3" w:semiHidden="1" w:unhideWhenUsed="1"/>
+    <w:lsdException w:name="List Bullet 4" w:semiHidden="1" w:unhideWhenUsed="1"/>
+    <w:lsdException w:name="List Bullet 5" w:semiHidden="1" w:unhideWhenUsed="1"/>
+    <w:lsdException w:name="List Number 2" w:semiHidden="1" w:unhideWhenUsed="1"/>
+    <w:lsdException w:name="List Number 3" w:semiHidden="1" w:unhideWhenUsed="1"/>
+    <w:lsdException w:name="List Number 4" w:semiHidden="1" w:unhideWhenUsed="1"/>
+    <w:lsdException w:name="List Number 5" w:semiHidden="1" w:unhideWhenUsed="1"/>
+    <w:lsdException w:name="Title" w:uiPriority="10" w:qFormat="1"/>
+    <w:lsdException w:name="Closing" w:semiHidden="1" w:unhideWhenUsed="1"/>
+    <w:lsdException w:name="Signature" w:semiHidden="1" w:unhideWhenUsed="1"/>
+    <w:lsdException w:name="Default Paragraph Font" w:semiHidden="1" w:uiPriority="1" w:unhideWhenUsed="1"/>
+    <w:lsdException w:name="Body Text" w:semiHidden="1" w:unhideWhenUsed="1"/>
+    <w:lsdException w:name="Body Text Indent" w:semiHidden="1" w:unhideWhenUsed="1"/>
+    <w:lsdException w:name="List Continue" w:semiHidden="1" w:unhideWhenUsed="1"/>
+    <w:lsdException w:name="List Continue 2" w:semiHidden="1" w:unhideWhenUsed="1"/>
+    <w:lsdException w:name="List Continue 3" w:semiHidden="1" w:unhideWhenUsed="1"/>
+    <w:lsdException w:name="List Continue 4" w:semiHidden="1" w:unhideWhenUsed="1"/>
+    <w:lsdException w:name="List Continue 5" w:semiHidden="1" w:unhideWhenUsed="1"/>
+    <w:lsdException w:name="Message Header" w:semiHidden="1" w:unhideWhenUsed="1"/>
+    <w:lsdException w:name="Subtitle" w:uiPriority="11" w:qFormat="1"/>
+    <w:lsdException w:name="Salutation" w:semiHidden="1" w:unhideWhenUsed="1"/>
+    <w:lsdException w:name="Date" w:semiHidden="1" w:unhideWhenUsed="1"/>
+    <w:lsdException w:name="Body Text First Indent" w:semiHidden="1" w:unhideWhenUsed="1"/>
+    <w:lsdException w:name="Body Text First Indent 2" w:semiHidden="1" w:unhideWhenUsed="1"/>
+    <w:lsdException w:name="Note Heading" w:semiHidden="1" w:unhideWhenUsed="1"/>
+    <w:lsdException w:name="Body Text 2" w:semiHidden="1" w:unhideWhenUsed="1"/>
+    <w:lsdException w:name="Body Text 3" w:semiHidden="1" w:unhideWhenUsed="1"/>
+    <w:lsdException w:name="Body Text Indent 2" w:semiHidden="1" w:unhideWhenUsed="1"/>
+    <w:lsdException w:name="Body Text Indent 3" w:semiHidden="1" w:unhideWhenUsed="1"/>
+    <w:lsdException w:name="Block Text" w:semiHidden="1" w:unhideWhenUsed="1"/>
+    <w:lsdException w:name="Hyperlink" w:semiHidden="1" w:unhideWhenUsed="1"/>
+    <w:lsdException w:name="FollowedHyperlink" w:semiHidden="1" w:unhideWhenUsed="1"/>
+    <w:lsdException w:name="Strong" w:uiPriority="22" w:qFormat="1"/>
+    <w:lsdException w:name="Emphasis" w:uiPriority="20" w:qFormat="1"/>
+    <w:lsdException w:name="Document Map" w:semiHidden="1" w:unhideWhenUsed="1"/>
+    <w:lsdException w:name="Plain Text" w:semiHidden="1" w:unhideWhenUsed="1"/>
+    <w:lsdException w:name="E-mail Signature" w:semiHidden="1" w:unhideWhenUsed="1"/>
+    <w:lsdException w:name="HTML Top of Form" w:semiHidden="1" w:unhideWhenUsed="1"/>
+    <w:lsdException w:name="HTML Bottom of Form" w:semiHidden="1" w:unhideWhenUsed="1"/>
+    <w:lsdException w:name="Normal (Web)" w:semiHidden="1" w:unhideWhenUsed="1"/>
+    <w:lsdException w:name="HTML Acronym" w:semiHidden="1" w:unhideWhenUsed="1"/>
+    <w:lsdException w:name="HTML Address" w:semiHidden="1" w:unhideWhenUsed="1"/>
+    <w:lsdException w:name="HTML Cite" w:semiHidden="1" w:unhideWhenUsed="1"/>
+    <w:lsdException w:name="HTML Code" w:semiHidden="1" w:unhideWhenUsed="1"/>
+    <w:lsdException w:name="HTML Definition" w:semiHidden="1" w:unhideWhenUsed="1"/>
+    <w:lsdException w:name="HTML Keyboard" w:semiHidden="1" w:unhideWhenUsed="1"/>
+    <w:lsdException w:name="HTML Preformatted" w:semiHidden="1" w:unhideWhenUsed="1"/>
+    <w:lsdException w:name="HTML Sample" w:semiHidden="1" w:unhideWhenUsed="1"/>
+    <w:lsdException w:name="HTML Typewriter" w:semiHidden="1" w:unhideWhenUsed="1"/>
+    <w:lsdException w:name="HTML Variable" w:semiHidden="1" w:unhideWhenUsed="1"/>
+    <w:lsdException w:name="Normal Table" w:semiHidden="1" w:unhideWhenUsed="1"/>
+    <w:lsdException w:name="annotation subject" w:semiHidden="1" w:unhideWhenUsed="1"/>
+    <w:lsdException w:name="No List" w:semiHidden="1" w:unhideWhenUsed="1"/>
+    <w:lsdException w:name="Outline List 1" w:semiHidden="1" w:unhideWhenUsed="1"/>
+    <w:lsdException w:name="Outline List 2" w:semiHidden="1" w:unhideWhenUsed="1"/>
+    <w:lsdException w:name="Outline List 3" w:semiHidden="1" w:unhideWhenUsed="1"/>
+    <w:lsdException w:name="Table Simple 1" w:semiHidden="1" w:unhideWhenUsed="1"/>
+    <w:lsdException w:name="Table Simple 2" w:semiHidden="1" w:unhideWhenUsed="1"/>
+    <w:lsdException w:name="Table Simple 3" w:semiHidden="1" w:unhideWhenUsed="1"/>
+    <w:lsdException w:name="Table Classic 1" w:semiHidden="1" w:unhideWhenUsed="1"/>
+    <w:lsdException w:name="Table Classic 2" w:semiHidden="1" w:unhideWhenUsed="1"/>
+    <w:lsdException w:name="Table Classic 3" w:semiHidden="1" w:unhideWhenUsed="1"/>
+    <w:lsdException w:name="Table Classic 4" w:semiHidden="1" w:unhideWhenUsed="1"/>
+    <w:lsdException w:name="Table Colorful 1" w:semiHidden="1" w:unhideWhenUsed="1"/>
+    <w:lsdException w:name="Table Colorful 2" w:semiHidden="1" w:unhideWhenUsed="1"/>
+    <w:lsdException w:name="Table Colorful 3" w:semiHidden="1" w:unhideWhenUsed="1"/>
+    <w:lsdException w:name="Table Columns 1" w:semiHidden="1" w:unhideWhenUsed="1"/>
+    <w:lsdException w:name="Table Columns 2" w:semiHidden="1" w:unhideWhenUsed="1"/>
+    <w:lsdException w:name="Table Columns 3" w:semiHidden="1" w:unhideWhenUsed="1"/>
+    <w:lsdException w:name="Table Columns 4" w:semiHidden="1" w:unhideWhenUsed="1"/>
+    <w:lsdException w:name="Table Columns 5" w:semiHidden="1" w:unhideWhenUsed="1"/>
+    <w:lsdException w:name="Table Grid 1" w:semiHidden="1" w:unhideWhenUsed="1"/>
+    <w:lsdException w:name="Table Grid 2" w:semiHidden="1" w:unhideWhenUsed="1"/>
+    <w:lsdException w:name="Table Grid 3" w:semiHidden="1" w:unhideWhenUsed="1"/>
+    <w:lsdException w:name="Table Grid 4" w:semiHidden="1" w:unhideWhenUsed="1"/>
+    <w:lsdException w:name="Table Grid 5" w:semiHidden="1" w:unhideWhenUsed="1"/>
+    <w:lsdException w:name="Table Grid 6" w:semiHidden="1" w:unhideWhenUsed="1"/>
+    <w:lsdException w:name="Table Grid 7" w:semiHidden="1" w:unhideWhenUsed="1"/>
+    <w:lsdException w:name="Table Grid 8" w:semiHidden="1" w:unhideWhenUsed="1"/>
+    <w:lsdException w:name="Table List 1" w:semiHidden="1" w:unhideWhenUsed="1"/>
+    <w:lsdException w:name="Table List 2" w:semiHidden="1" w:unhideWhenUsed="1"/>
+    <w:lsdException w:name="Table List 3" w:semiHidden="1" w:unhideWhenUsed="1"/>
+    <w:lsdException w:name="Table List 4" w:semiHidden="1" w:unhideWhenUsed="1"/>
+    <w:lsdException w:name="Table List 5" w:semiHidden="1" w:unhideWhenUsed="1"/>
+    <w:lsdException w:name="Table List 6" w:semiHidden="1" w:unhideWhenUsed="1"/>
+    <w:lsdException w:name="Table List 7" w:semiHidden="1" w:unhideWhenUsed="1"/>
+    <w:lsdException w:name="Table List 8" w:semiHidden="1" w:unhideWhenUsed="1"/>
+    <w:lsdException w:name="Table 3D effects 1" w:semiHidden="1" w:unhideWhenUsed="1"/>
+    <w:lsdException w:name="Table 3D effects 2" w:semiHidden="1" w:unhideWhenUsed="1"/>
+    <w:lsdException w:name="Table 3D effects 3" w:semiHidden="1" w:unhideWhenUsed="1"/>
+    <w:lsdException w:name="Table Contemporary" w:semiHidden="1" w:unhideWhenUsed="1"/>
+    <w:lsdException w:name="Table Elegant" w:semiHidden="1" w:unhideWhenUsed="1"/>
+    <w:lsdException w:name="Table Professional" w:semiHidden="1" w:unhideWhenUsed="1"/>
+    <w:lsdException w:name="Table Subtle 1" w:semiHidden="1" w:unhideWhenUsed="1"/>
+    <w:lsdException w:name="Table Subtle 2" w:semiHidden="1" w:unhideWhenUsed="1"/>
+    <w:lsdException w:name="Table Web 1" w:semiHidden="1" w:unhideWhenUsed="1"/>
+    <w:lsdException w:name="Table Web 2" w:semiHidden="1" w:unhideWhenUsed="1"/>
+    <w:lsdException w:name="Table Web 3" w:semiHidden="1" w:unhideWhenUsed="1"/>
+    <w:lsdException w:name="Balloon Text" w:semiHidden="1" w:unhideWhenUsed="1"/>
+    <w:lsdException w:name="Table Grid" w:semiHidden="1" w:uiPriority="59" w:unhideWhenUsed="1"/>
+    <w:lsdException w:name="Table Theme" w:semiHidden="1" w:unhideWhenUsed="1"/>
+    <w:lsdException w:name="Placeholder Text" w:semiHidden="1"/>
+    <w:lsdException w:name="No Spacing" w:uiPriority="1" w:qFormat="1"/>
+    <w:lsdException w:name="Light Shading" w:uiPriority="60"/>
+    <w:lsdException w:name="Light List" w:uiPriority="61"/>
+    <w:lsdException w:name="Light Grid" w:uiPriority="62"/>
+    <w:lsdException w:name="Medium Shading 1" w:uiPriority="63"/>
+    <w:lsdException w:name="Medium Shading 2" w:uiPriority="64"/>
+    <w:lsdException w:name="Medium List 1" w:uiPriority="65"/>
+    <w:lsdException w:name="Medium List 2" w:uiPriority="66"/>
+    <w:lsdException w:name="Medium Grid 1" w:uiPriority="67"/>
+    <w:lsdException w:name="Medium Grid 2" w:uiPriority="68"/>
+    <w:lsdException w:name="Medium Grid 3" w:uiPriority="69"/>
+    <w:lsdException w:name="Dark List" w:uiPriority="70"/>
+    <w:lsdException w:name="Colorful Shading" w:uiPriority="71"/>
+    <w:lsdException w:name="Colorful List" w:uiPriority="72"/>
+    <w:lsdException w:name="Colorful Grid" w:uiPriority="73"/>
+    <w:lsdException w:name="Light Shading Accent 1" w:uiPriority="60"/>
+    <w:lsdException w:name="Light List Accent 1" w:uiPriority="61"/>
+    <w:lsdException w:name="Light Grid Accent 1" w:uiPriority="62"/>
+    <w:lsdException w:name="Medium Shading 1 Accent 1" w:uiPriority="63"/>
+    <w:lsdException w:name="Medium Shading 2 Accent 1" w:uiPriority="64"/>
+    <w:lsdException w:name="Medium List 1 Accent 1" w:uiPriority="65"/>
+    <w:lsdException w:name="Revision" w:semiHidden="1"/>
+    <w:lsdException w:name="List Paragraph" w:uiPriority="34" w:qFormat="1"/>
+    <w:lsdException w:name="Quote" w:uiPriority="29" w:qFormat="1"/>
+    <w:lsdException w:name="Intense Quote" w:uiPriority="30" w:qFormat="1"/>
+    <w:lsdException w:name="Medium List 2 Accent 1" w:uiPriority="66"/>
+    <w:lsdException w:name="Medium Grid 1 Accent 1" w:uiPriority="67"/>
+    <w:lsdException w:name="Medium Grid 2 Accent 1" w:uiPriority="68"/>
+    <w:lsdException w:name="Medium Grid 3 Accent 1" w:uiPriority="69"/>
+    <w:lsdException w:name="Dark List Accent 1" w:uiPriority="70"/>
+    <w:lsdException w:name="Colorful Shading Accent 1" w:uiPriority="71"/>
+    <w:lsdException w:name="Colorful List Accent 1" w:uiPriority="72"/>
+    <w:lsdException w:name="Colorful Grid Accent 1" w:uiPriority="73"/>
+    <w:lsdException w:name="Light Shading Accent 2" w:uiPriority="60"/>
+    <w:lsdException w:name="Light List Accent 2" w:uiPriority="61"/>
+    <w:lsdException w:name="Light Grid Accent 2" w:uiPriority="62"/>
+    <w:lsdException w:name="Medium Shading 1 Accent 2" w:uiPriority="63"/>
+    <w:lsdException w:name="Medium Shading 2 Accent 2" w:uiPriority="64"/>
+    <w:lsdException w:name="Medium List 1 Accent 2" w:uiPriority="65"/>
+    <w:lsdException w:name="Medium List 2 Accent 2" w:uiPriority="66"/>
+    <w:lsdException w:name="Medium Grid 1 Accent 2" w:uiPriority="67"/>
+    <w:lsdException w:name="Medium Grid 2 Accent 2" w:uiPriority="68"/>
+    <w:lsdException w:name="Medium Grid 3 Accent 2" w:uiPriority="69"/>
+    <w:lsdException w:name="Dark List Accent 2" w:uiPriority="70"/>
+    <w:lsdException w:name="Colorful Shading Accent 2" w:uiPriority="71"/>
+    <w:lsdException w:name="Colorful List Accent 2" w:uiPriority="72"/>
+    <w:lsdException w:name="Colorful Grid Accent 2" w:uiPriority="73"/>
+    <w:lsdException w:name="Light Shading Accent 3" w:uiPriority="60"/>
+    <w:lsdException w:name="Light List Accent 3" w:uiPriority="61"/>
+    <w:lsdException w:name="Light Grid Accent 3" w:uiPriority="62"/>
+    <w:lsdException w:name="Medium Shading 1 Accent 3" w:uiPriority="63"/>
+    <w:lsdException w:name="Medium Shading 2 Accent 3" w:uiPriority="64"/>
+    <w:lsdException w:name="Medium List 1 Accent 3" w:uiPriority="65"/>
+    <w:lsdException w:name="Medium List 2 Accent 3" w:uiPriority="66"/>
+    <w:lsdException w:name="Medium Grid 1 Accent 3" w:uiPriority="67"/>
+    <w:lsdException w:name="Medium Grid 2 Accent 3" w:uiPriority="68"/>
+    <w:lsdException w:name="Medium Grid 3 Accent 3" w:uiPriority="69"/>
+    <w:lsdException w:name="Dark List Accent 3" w:uiPriority="70"/>
+    <w:lsdException w:name="Colorful Shading Accent 3" w:uiPriority="71"/>
+    <w:lsdException w:name="Colorful List Accent 3" w:uiPriority="72"/>
+    <w:lsdException w:name="Colorful Grid Accent 3" w:uiPriority="73"/>
+    <w:lsdException w:name="Light Shading Accent 4" w:uiPriority="60"/>
+    <w:lsdException w:name="Light List Accent 4" w:uiPriority="61"/>
+    <w:lsdException w:name="Light Grid Accent 4" w:uiPriority="62"/>
+    <w:lsdException w:name="Medium Shading 1 Accent 4" w:uiPriority="63"/>
+    <w:lsdException w:name="Medium Shading 2 Accent 4" w:uiPriority="64"/>
+    <w:lsdException w:name="Medium List 1 Accent 4" w:uiPriority="65"/>
+    <w:lsdException w:name="Medium List 2 Accent 4" w:uiPriority="66"/>
+    <w:lsdException w:name="Medium Grid 1 Accent 4" w:uiPriority="67"/>
+    <w:lsdException w:name="Medium Grid 2 Accent 4" w:uiPriority="68"/>
+    <w:lsdException w:name="Medium Grid 3 Accent 4" w:uiPriority="69"/>
+    <w:lsdException w:name="Dark List Accent 4" w:uiPriority="70"/>
+    <w:lsdException w:name="Colorful Shading Accent 4" w:uiPriority="71"/>
+    <w:lsdException w:name="Colorful List Accent 4" w:uiPriority="72"/>
+    <w:lsdException w:name="Colorful Grid Accent 4" w:uiPriority="73"/>
+    <w:lsdException w:name="Light Shading Accent 5" w:uiPriority="60"/>
+    <w:lsdException w:name="Light List Accent 5" w:uiPriority="61"/>
+    <w:lsdException w:name="Light Grid Accent 5" w:uiPriority="62"/>
+    <w:lsdException w:name="Medium Shading 1 Accent 5" w:uiPriority="63"/>
+    <w:lsdException w:name="Medium Shading 2 Accent 5" w:uiPriority="64"/>
+    <w:lsdException w:name="Medium List 1 Accent 5" w:uiPriority="65"/>
+    <w:lsdException w:name="Medium List 2 Accent 5" w:uiPriority="66"/>
+    <w:lsdException w:name="Medium Grid 1 Accent 5" w:uiPriority="67"/>
+    <w:lsdException w:name="Medium Grid 2 Accent 5" w:uiPriority="68"/>
+    <w:lsdException w:name="Medium Grid 3 Accent 5" w:uiPriority="69"/>
+    <w:lsdException w:name="Dark List Accent 5" w:uiPriority="70"/>
+    <w:lsdException w:name="Colorful Shading Accent 5" w:uiPriority="71"/>
+    <w:lsdException w:name="Colorful List Accent 5" w:uiPriority="72"/>
+    <w:lsdException w:name="Colorful Grid Accent 5" w:uiPriority="73"/>
+    <w:lsdException w:name="Light Shading Accent 6" w:uiPriority="60"/>
+    <w:lsdException w:name="Light List Accent 6" w:uiPriority="61"/>
+    <w:lsdException w:name="Light Grid Accent 6" w:uiPriority="62"/>
+    <w:lsdException w:name="Medium Shading 1 Accent 6" w:uiPriority="63"/>
+    <w:lsdException w:name="Medium Shading 2 Accent 6" w:uiPriority="64"/>
+    <w:lsdException w:name="Medium List 1 Accent 6" w:uiPriority="65"/>
+    <w:lsdException w:name="Medium List 2 Accent 6" w:uiPriority="66"/>
+    <w:lsdException w:name="Medium Grid 1 Accent 6" w:uiPriority="67"/>
+    <w:lsdException w:name="Medium Grid 2 Accent 6" w:uiPriority="68"/>
+    <w:lsdException w:name="Medium Grid 3 Accent 6" w:uiPriority="69"/>
+    <w:lsdException w:name="Dark List Accent 6" w:uiPriority="70"/>
+    <w:lsdException w:name="Colorful Shading Accent 6" w:uiPriority="71"/>
+    <w:lsdException w:name="Colorful List Accent 6" w:uiPriority="72"/>
+    <w:lsdException w:name="Colorful Grid Accent 6" w:uiPriority="73"/>
+    <w:lsdException w:name="Subtle Emphasis" w:uiPriority="19" w:qFormat="1"/>
+    <w:lsdException w:name="Intense Emphasis" w:uiPriority="21" w:qFormat="1"/>
+    <w:lsdException w:name="Subtle Reference" w:uiPriority="31" w:qFormat="1"/>
+    <w:lsdException w:name="Intense Reference" w:uiPriority="32" w:qFormat="1"/>
+    <w:lsdException w:name="Book Title" w:uiPriority="33" w:qFormat="1"/>
+    <w:lsdException w:name="Bibliography" w:semiHidden="1" w:uiPriority="37" w:unhideWhenUsed="1"/>
+    <w:lsdException w:name="TOC Heading" w:semiHidden="1" w:uiPriority="39" w:unhideWhenUsed="1" w:qFormat="1"/>
+    <w:lsdException w:name="Plain Table 1" w:uiPriority="41"/>
+    <w:lsdException w:name="Plain Table 2" w:uiPriority="42"/>
+    <w:lsdException w:name="Plain Table 3" w:uiPriority="43"/>
+    <w:lsdException w:name="Plain Table 4" w:uiPriority="44"/>
+    <w:lsdException w:name="Plain Table 5" w:uiPriority="45"/>
+    <w:lsdException w:name="Grid Table Light" w:uiPriority="40"/>
+    <w:lsdException w:name="Grid Table 1 Light" w:uiPriority="46"/>
+    <w:lsdException w:name="Grid Table 2" w:uiPriority="47"/>
+    <w:lsdException w:name="Grid Table 3" w:uiPriority="48"/>
+    <w:lsdException w:name="Grid Table 4" w:uiPriority="49"/>
+    <w:lsdException w:name="Grid Table 5 Dark" w:uiPriority="50"/>
+    <w:lsdException w:name="Grid Table 6 Colorful" w:uiPriority="51"/>
+    <w:lsdException w:name="Grid Table 7 Colorful" w:uiPriority="52"/>
+    <w:lsdException w:name="Grid Table 1 Light Accent 1" w:uiPriority="46"/>
+    <w:lsdException w:name="Grid Table 2 Accent 1" w:uiPriority="47"/>
+    <w:lsdException w:name="Grid Table 3 Accent 1" w:uiPriority="48"/>
+    <w:lsdException w:name="Grid Table 4 Accent 1" w:uiPriority="49"/>
+    <w:lsdException w:name="Grid Table 5 Dark Accent 1" w:uiPriority="50"/>
+    <w:lsdException w:name="Grid Table 6 Colorful Accent 1" w:uiPriority="51"/>
+    <w:lsdException w:name="Grid Table 7 Colorful Accent 1" w:uiPriority="52"/>
+    <w:lsdException w:name="Grid Table 1 Light Accent 2" w:uiPriority="46"/>
+    <w:lsdException w:name="Grid Table 2 Accent 2" w:uiPriority="47"/>
+    <w:lsdException w:name="Grid Table 3 Accent 2" w:uiPriority="48"/>
+    <w:lsdException w:name="Grid Table 4 Accent 2" w:uiPriority="49"/>
+    <w:lsdException w:name="Grid Table 5 Dark Accent 2" w:uiPriority="50"/>
+    <w:lsdException w:name="Grid Table 6 Colorful Accent 2" w:uiPriority="51"/>
+    <w:lsdException w:name="Grid Table 7 Colorful Accent 2" w:uiPriority="52"/>
+    <w:lsdException w:name="Grid Table 1 Light Accent 3" w:uiPriority="46"/>
+    <w:lsdException w:name="Grid Table 2 Accent 3" w:uiPriority="47"/>
+    <w:lsdException w:name="Grid Table 3 Accent 3" w:uiPriority="48"/>
+    <w:lsdException w:name="Grid Table 4 Accent 3" w:uiPriority="49"/>
+    <w:lsdException w:name="Grid Table 5 Dark Accent 3" w:uiPriority="50"/>
+    <w:lsdException w:name="Grid Table 6 Colorful Accent 3" w:uiPriority="51"/>
+    <w:lsdException w:name="Grid Table 7 Colorful Accent 3" w:uiPriority="52"/>
+    <w:lsdException w:name="Grid Table 1 Light Accent 4" w:uiPriority="46"/>
+    <w:lsdException w:name="Grid Table 2 Accent 4" w:uiPriority="47"/>
+    <w:lsdException w:name="Grid Table 3 Accent 4" w:uiPriority="48"/>
+    <w:lsdException w:name="Grid Table 4 Accent 4" w:uiPriority="49"/>
+    <w:lsdException w:name="Grid Table 5 Dark Accent 4" w:uiPriority="50"/>
+    <w:lsdException w:name="Grid Table 6 Colorful Accent 4" w:uiPriority="51"/>
+    <w:lsdException w:name="Grid Table 7 Colorful Accent 4" w:uiPriority="52"/>
+    <w:lsdException w:name="Grid Table 1 Light Accent 5" w:uiPriority="46"/>
+    <w:lsdException w:name="Grid Table 2 Accent 5" w:uiPriority="47"/>
+    <w:lsdException w:name="Grid Table 3 Accent 5" w:uiPriority="48"/>
+    <w:lsdException w:name="Grid Table 4 Accent 5" w:uiPriority="49"/>
+    <w:lsdException w:name="Grid Table 5 Dark Accent 5" w:uiPriority="50"/>
+    <w:lsdException w:name="Grid Table 6 Colorful Accent 5" w:uiPriority="51"/>
+    <w:lsdException w:name="Grid Table 7 Colorful Accent 5" w:uiPriority="52"/>
+    <w:lsdException w:name="Grid Table 1 Light Accent 6" w:uiPriority="46"/>
+    <w:lsdException w:name="Grid Table 2 Accent 6" w:uiPriority="47"/>
+    <w:lsdException w:name="Grid Table 3 Accent 6" w:uiPriority="48"/>
+    <w:lsdException w:name="Grid Table 4 Accent 6" w:uiPriority="49"/>
+    <w:lsdException w:name="Grid Table 5 Dark Accent 6" w:uiPriority="50"/>
+    <w:lsdException w:name="Grid Table 6 Colorful Accent 6" w:uiPriority="51"/>
+    <w:lsdException w:name="Grid Table 7 Colorful Accent 6" w:uiPriority="52"/>
+    <w:lsdException w:name="List Table 1 Light" w:uiPriority="46"/>
+    <w:lsdException w:name="List Table 2" w:uiPriority="47"/>
+    <w:lsdException w:name="List Table 3" w:uiPriority="48"/>
+    <w:lsdException w:name="List Table 4" w:uiPriority="49"/>
+    <w:lsdException w:name="List Table 5 Dark" w:uiPriority="50"/>
+    <w:lsdException w:name="List Table 6 Colorful" w:uiPriority="51"/>
+    <w:lsdException w:name="List Table 7 Colorful" w:uiPriority="52"/>
+    <w:lsdException w:name="List Table 1 Light Accent 1" w:uiPriority="46"/>
+    <w:lsdException w:name="List Table 2 Accent 1" w:uiPriority="47"/>
+    <w:lsdException w:name="List Table 3 Accent 1" w:uiPriority="48"/>
+    <w:lsdException w:name="List Table 4 Accent 1" w:uiPriority="49"/>
+    <w:lsdException w:name="List Table 5 Dark Accent 1" w:uiPriority="50"/>
+    <w:lsdException w:name="List Table 6 Colorful Accent 1" w:uiPriority="51"/>
+    <w:lsdException w:name="List Table 7 Colorful Accent 1" w:uiPriority="52"/>
+    <w:lsdException w:name="List Table 1 Light Accent 2" w:uiPriority="46"/>
+    <w:lsdException w:name="List Table 2 Accent 2" w:uiPriority="47"/>
+    <w:lsdException w:name="List Table 3 Accent 2" w:uiPriority="48"/>
+    <w:lsdException w:name="List Table 4 Accent 2" w:uiPriority="49"/>
+    <w:lsdException w:name="List Table 5 Dark Accent 2" w:uiPriority="50"/>
+    <w:lsdException w:name="List Table 6 Colorful Accent 2" w:uiPriority="51"/>
+    <w:lsdException w:name="List Table 7 Colorful Accent 2" w:uiPriority="52"/>
+    <w:lsdException w:name="List Table 1 Light Accent 3" w:uiPriority="46"/>
+    <w:lsdException w:name="List Table 2 Accent 3" w:uiPriority="47"/>
+    <w:lsdException w:name="List Table 3 Accent 3" w:uiPriority="48"/>
+    <w:lsdException w:name="List Table 4 Accent 3" w:uiPriority="49"/>
+    <w:lsdException w:name="List Table 5 Dark Accent 3" w:uiPriority="50"/>
+    <w:lsdException w:name="List Table 6 Colorful Accent 3" w:uiPriority="51"/>
+    <w:lsdException w:name="List Table 7 Colorful Accent 3" w:uiPriority="52"/>
+    <w:lsdException w:name="List Table 1 Light Accent 4" w:uiPriority="46"/>
+    <w:lsdException w:name="List Table 2 Accent 4" w:uiPriority="47"/>
+    <w:lsdException w:name="List Table 3 Accent 4" w:uiPriority="48"/>
+    <w:lsdException w:name="List Table 4 Accent 4" w:uiPriority="49"/>
+    <w:lsdException w:name="List Table 5 Dark Accent 4" w:uiPriority="50"/>
+    <w:lsdException w:name="List Table 6 Colorful Accent 4" w:uiPriority="51"/>
+    <w:lsdException w:name="List Table 7 Colorful Accent 4" w:uiPriority="52"/>
+    <w:lsdException w:name="List Table 1 Light Accent 5" w:uiPriority="46"/>
+    <w:lsdException w:name="List Table 2 Accent 5" w:uiPriority="47"/>
+    <w:lsdException w:name="List Table 3 Accent 5" w:uiPriority="48"/>
+    <w:lsdException w:name="List Table 4 Accent 5" w:uiPriority="49"/>
+    <w:lsdException w:name="List Table 5 Dark Accent 5" w:uiPriority="50"/>
+    <w:lsdException w:name="List Table 6 Colorful Accent 5" w:uiPriority="51"/>
+    <w:lsdException w:name="List Table 7 Colorful Accent 5" w:uiPriority="52"/>
+    <w:lsdException w:name="List Table 1 Light Accent 6" w:uiPriority="46"/>
+    <w:lsdException w:name="List Table 2 Accent 6" w:uiPriority="47"/>
+    <w:lsdException w:name="List Table 3 Accent 6" w:uiPriority="48"/>
+    <w:lsdException w:name="List Table 4 Accent 6" w:uiPriority="49"/>
+    <w:lsdException w:name="List Table 5 Dark Accent 6" w:uiPriority="50"/>
+    <w:lsdException w:name="List Table 6 Colorful Accent 6" w:uiPriority="51"/>
+    <w:lsdException w:name="List Table 7 Colorful Accent 6" w:uiPriority="52"/>
+    <w:lsdException w:name="Mention" w:semiHidden="1" w:unhideWhenUsed="1"/>
+    <w:lsdException w:name="Smart Hyperlink" w:semiHidden="1" w:unhideWhenUsed="1"/>
+    <w:lsdException w:name="Hashtag" w:semiHidden="1" w:unhideWhenUsed="1"/>
+    <w:lsdException w:name="Unresolved Mention" w:semiHidden="1" w:unhideWhenUsed="1"/>
   </w:latentStyles>
   <w:style w:type="paragraph" w:default="1" w:styleId="Normal">
     <w:name w:val="Normal"/>
@@ -1713,7 +2009,6 @@
     <w:uiPriority w:val="99"/>
     <w:semiHidden/>
     <w:unhideWhenUsed/>
-    <w:qFormat/>
     <w:tblPr>
       <w:tblInd w:w="0" w:type="dxa"/>
       <w:tblCellMar>
@@ -1942,7 +2237,6 @@
       <w:spacing w:after="0" w:line="240" w:lineRule="auto"/>
     </w:pPr>
     <w:tblPr>
-      <w:tblInd w:w="0" w:type="dxa"/>
       <w:tblBorders>
         <w:top w:val="single" w:sz="4" w:space="0" w:color="auto"/>
         <w:left w:val="single" w:sz="4" w:space="0" w:color="auto"/>
@@ -1951,12 +2245,6 @@
         <w:insideH w:val="single" w:sz="4" w:space="0" w:color="auto"/>
         <w:insideV w:val="single" w:sz="4" w:space="0" w:color="auto"/>
       </w:tblBorders>
-      <w:tblCellMar>
-        <w:top w:w="0" w:type="dxa"/>
-        <w:left w:w="108" w:type="dxa"/>
-        <w:bottom w:w="0" w:type="dxa"/>
-        <w:right w:w="108" w:type="dxa"/>
-      </w:tblCellMar>
     </w:tblPr>
   </w:style>
   <w:style w:type="character" w:styleId="Lienhypertextesuivivisit">
@@ -2025,693 +2313,6 @@
       <w:sz w:val="52"/>
       <w:szCs w:val="52"/>
       <w:lang w:eastAsia="ar-SA"/>
-    </w:rPr>
-  </w:style>
-</w:styles>
-</file>
-
-<file path=word/stylesWithEffects.xml><?xml version="1.0" encoding="utf-8"?>
-<w:styles xmlns:wpc="http://schemas.microsoft.com/office/word/2010/wordprocessingCanvas" xmlns:mc="http://schemas.openxmlformats.org/markup-compatibility/2006" xmlns:o="urn:schemas-microsoft-com:office:office" xmlns:r="http://schemas.openxmlformats.org/officeDocument/2006/relationships" xmlns:m="http://schemas.openxmlformats.org/officeDocument/2006/math" xmlns:v="urn:schemas-microsoft-com:vml" xmlns:wp14="http://schemas.microsoft.com/office/word/2010/wordprocessingDrawing" xmlns:wp="http://schemas.openxmlformats.org/drawingml/2006/wordprocessingDrawing" xmlns:w10="urn:schemas-microsoft-com:office:word" xmlns:w="http://schemas.openxmlformats.org/wordprocessingml/2006/main" xmlns:w14="http://schemas.microsoft.com/office/word/2010/wordml" xmlns:wpg="http://schemas.microsoft.com/office/word/2010/wordprocessingGroup" xmlns:wpi="http://schemas.microsoft.com/office/word/2010/wordprocessingInk" xmlns:wne="http://schemas.microsoft.com/office/word/2006/wordml" xmlns:wps="http://schemas.microsoft.com/office/word/2010/wordprocessingShape" mc:Ignorable="w14 wp14">
-  <w:docDefaults>
-    <w:rPrDefault>
-      <w:rPr>
-        <w:rFonts w:asciiTheme="minorHAnsi" w:eastAsiaTheme="minorHAnsi" w:hAnsiTheme="minorHAnsi" w:cstheme="minorBidi"/>
-        <w:sz w:val="22"/>
-        <w:szCs w:val="22"/>
-        <w:lang w:val="fr-FR" w:eastAsia="en-US" w:bidi="ar-SA"/>
-      </w:rPr>
-    </w:rPrDefault>
-    <w:pPrDefault>
-      <w:pPr>
-        <w:spacing w:after="200" w:line="276" w:lineRule="auto"/>
-      </w:pPr>
-    </w:pPrDefault>
-  </w:docDefaults>
-  <w:latentStyles w:defLockedState="0" w:defUIPriority="99" w:defSemiHidden="1" w:defUnhideWhenUsed="1" w:defQFormat="0" w:count="267">
-    <w:lsdException w:name="Normal" w:semiHidden="0" w:uiPriority="0" w:unhideWhenUsed="0" w:qFormat="1"/>
-    <w:lsdException w:name="heading 1" w:semiHidden="0" w:uiPriority="9" w:unhideWhenUsed="0" w:qFormat="1"/>
-    <w:lsdException w:name="heading 2" w:uiPriority="9" w:qFormat="1"/>
-    <w:lsdException w:name="heading 3" w:uiPriority="9" w:qFormat="1"/>
-    <w:lsdException w:name="heading 4" w:uiPriority="9" w:qFormat="1"/>
-    <w:lsdException w:name="heading 5" w:uiPriority="9" w:qFormat="1"/>
-    <w:lsdException w:name="heading 6" w:uiPriority="9" w:qFormat="1"/>
-    <w:lsdException w:name="heading 7" w:uiPriority="9" w:qFormat="1"/>
-    <w:lsdException w:name="heading 8" w:uiPriority="9" w:qFormat="1"/>
-    <w:lsdException w:name="heading 9" w:uiPriority="9" w:qFormat="1"/>
-    <w:lsdException w:name="toc 1" w:uiPriority="39"/>
-    <w:lsdException w:name="toc 2" w:uiPriority="39"/>
-    <w:lsdException w:name="toc 3" w:uiPriority="39"/>
-    <w:lsdException w:name="toc 4" w:uiPriority="39"/>
-    <w:lsdException w:name="toc 5" w:uiPriority="39"/>
-    <w:lsdException w:name="toc 6" w:uiPriority="39"/>
-    <w:lsdException w:name="toc 7" w:uiPriority="39"/>
-    <w:lsdException w:name="toc 8" w:uiPriority="39"/>
-    <w:lsdException w:name="toc 9" w:uiPriority="39"/>
-    <w:lsdException w:name="footnote text" w:uiPriority="0"/>
-    <w:lsdException w:name="caption" w:uiPriority="35" w:qFormat="1"/>
-    <w:lsdException w:name="footnote reference" w:uiPriority="0"/>
-    <w:lsdException w:name="Title" w:semiHidden="0" w:uiPriority="10" w:unhideWhenUsed="0" w:qFormat="1"/>
-    <w:lsdException w:name="Default Paragraph Font" w:uiPriority="1"/>
-    <w:lsdException w:name="Subtitle" w:semiHidden="0" w:uiPriority="11" w:unhideWhenUsed="0" w:qFormat="1"/>
-    <w:lsdException w:name="Strong" w:semiHidden="0" w:uiPriority="22" w:unhideWhenUsed="0" w:qFormat="1"/>
-    <w:lsdException w:name="Emphasis" w:semiHidden="0" w:uiPriority="20" w:unhideWhenUsed="0" w:qFormat="1"/>
-    <w:lsdException w:name="Table Grid" w:semiHidden="0" w:uiPriority="59" w:unhideWhenUsed="0"/>
-    <w:lsdException w:name="Placeholder Text" w:unhideWhenUsed="0"/>
-    <w:lsdException w:name="No Spacing" w:semiHidden="0" w:uiPriority="1" w:unhideWhenUsed="0" w:qFormat="1"/>
-    <w:lsdException w:name="Light Shading" w:semiHidden="0" w:uiPriority="60" w:unhideWhenUsed="0"/>
-    <w:lsdException w:name="Light List" w:semiHidden="0" w:uiPriority="61" w:unhideWhenUsed="0"/>
-    <w:lsdException w:name="Light Grid" w:semiHidden="0" w:uiPriority="62" w:unhideWhenUsed="0"/>
-    <w:lsdException w:name="Medium Shading 1" w:semiHidden="0" w:uiPriority="63" w:unhideWhenUsed="0"/>
-    <w:lsdException w:name="Medium Shading 2" w:semiHidden="0" w:uiPriority="64" w:unhideWhenUsed="0"/>
-    <w:lsdException w:name="Medium List 1" w:semiHidden="0" w:uiPriority="65" w:unhideWhenUsed="0"/>
-    <w:lsdException w:name="Medium List 2" w:semiHidden="0" w:uiPriority="66" w:unhideWhenUsed="0"/>
-    <w:lsdException w:name="Medium Grid 1" w:semiHidden="0" w:uiPriority="67" w:unhideWhenUsed="0"/>
-    <w:lsdException w:name="Medium Grid 2" w:semiHidden="0" w:uiPriority="68" w:unhideWhenUsed="0"/>
-    <w:lsdException w:name="Medium Grid 3" w:semiHidden="0" w:uiPriority="69" w:unhideWhenUsed="0"/>
-    <w:lsdException w:name="Dark List" w:semiHidden="0" w:uiPriority="70" w:unhideWhenUsed="0"/>
-    <w:lsdException w:name="Colorful Shading" w:semiHidden="0" w:uiPriority="71" w:unhideWhenUsed="0"/>
-    <w:lsdException w:name="Colorful List" w:semiHidden="0" w:uiPriority="72" w:unhideWhenUsed="0"/>
-    <w:lsdException w:name="Colorful Grid" w:semiHidden="0" w:uiPriority="73" w:unhideWhenUsed="0"/>
-    <w:lsdException w:name="Light Shading Accent 1" w:semiHidden="0" w:uiPriority="60" w:unhideWhenUsed="0"/>
-    <w:lsdException w:name="Light List Accent 1" w:semiHidden="0" w:uiPriority="61" w:unhideWhenUsed="0"/>
-    <w:lsdException w:name="Light Grid Accent 1" w:semiHidden="0" w:uiPriority="62" w:unhideWhenUsed="0"/>
-    <w:lsdException w:name="Medium Shading 1 Accent 1" w:semiHidden="0" w:uiPriority="63" w:unhideWhenUsed="0"/>
-    <w:lsdException w:name="Medium Shading 2 Accent 1" w:semiHidden="0" w:uiPriority="64" w:unhideWhenUsed="0"/>
-    <w:lsdException w:name="Medium List 1 Accent 1" w:semiHidden="0" w:uiPriority="65" w:unhideWhenUsed="0"/>
-    <w:lsdException w:name="Revision" w:unhideWhenUsed="0"/>
-    <w:lsdException w:name="List Paragraph" w:semiHidden="0" w:uiPriority="34" w:unhideWhenUsed="0" w:qFormat="1"/>
-    <w:lsdException w:name="Quote" w:semiHidden="0" w:uiPriority="29" w:unhideWhenUsed="0" w:qFormat="1"/>
-    <w:lsdException w:name="Intense Quote" w:semiHidden="0" w:uiPriority="30" w:unhideWhenUsed="0" w:qFormat="1"/>
-    <w:lsdException w:name="Medium List 2 Accent 1" w:semiHidden="0" w:uiPriority="66" w:unhideWhenUsed="0"/>
-    <w:lsdException w:name="Medium Grid 1 Accent 1" w:semiHidden="0" w:uiPriority="67" w:unhideWhenUsed="0"/>
-    <w:lsdException w:name="Medium Grid 2 Accent 1" w:semiHidden="0" w:uiPriority="68" w:unhideWhenUsed="0"/>
-    <w:lsdException w:name="Medium Grid 3 Accent 1" w:semiHidden="0" w:uiPriority="69" w:unhideWhenUsed="0"/>
-    <w:lsdException w:name="Dark List Accent 1" w:semiHidden="0" w:uiPriority="70" w:unhideWhenUsed="0"/>
-    <w:lsdException w:name="Colorful Shading Accent 1" w:semiHidden="0" w:uiPriority="71" w:unhideWhenUsed="0"/>
-    <w:lsdException w:name="Colorful List Accent 1" w:semiHidden="0" w:uiPriority="72" w:unhideWhenUsed="0"/>
-    <w:lsdException w:name="Colorful Grid Accent 1" w:semiHidden="0" w:uiPriority="73" w:unhideWhenUsed="0"/>
-    <w:lsdException w:name="Light Shading Accent 2" w:semiHidden="0" w:uiPriority="60" w:unhideWhenUsed="0"/>
-    <w:lsdException w:name="Light List Accent 2" w:semiHidden="0" w:uiPriority="61" w:unhideWhenUsed="0"/>
-    <w:lsdException w:name="Light Grid Accent 2" w:semiHidden="0" w:uiPriority="62" w:unhideWhenUsed="0"/>
-    <w:lsdException w:name="Medium Shading 1 Accent 2" w:semiHidden="0" w:uiPriority="63" w:unhideWhenUsed="0"/>
-    <w:lsdException w:name="Medium Shading 2 Accent 2" w:semiHidden="0" w:uiPriority="64" w:unhideWhenUsed="0"/>
-    <w:lsdException w:name="Medium List 1 Accent 2" w:semiHidden="0" w:uiPriority="65" w:unhideWhenUsed="0"/>
-    <w:lsdException w:name="Medium List 2 Accent 2" w:semiHidden="0" w:uiPriority="66" w:unhideWhenUsed="0"/>
-    <w:lsdException w:name="Medium Grid 1 Accent 2" w:semiHidden="0" w:uiPriority="67" w:unhideWhenUsed="0"/>
-    <w:lsdException w:name="Medium Grid 2 Accent 2" w:semiHidden="0" w:uiPriority="68" w:unhideWhenUsed="0"/>
-    <w:lsdException w:name="Medium Grid 3 Accent 2" w:semiHidden="0" w:uiPriority="69" w:unhideWhenUsed="0"/>
-    <w:lsdException w:name="Dark List Accent 2" w:semiHidden="0" w:uiPriority="70" w:unhideWhenUsed="0"/>
-    <w:lsdException w:name="Colorful Shading Accent 2" w:semiHidden="0" w:uiPriority="71" w:unhideWhenUsed="0"/>
-    <w:lsdException w:name="Colorful List Accent 2" w:semiHidden="0" w:uiPriority="72" w:unhideWhenUsed="0"/>
-    <w:lsdException w:name="Colorful Grid Accent 2" w:semiHidden="0" w:uiPriority="73" w:unhideWhenUsed="0"/>
-    <w:lsdException w:name="Light Shading Accent 3" w:semiHidden="0" w:uiPriority="60" w:unhideWhenUsed="0"/>
-    <w:lsdException w:name="Light List Accent 3" w:semiHidden="0" w:uiPriority="61" w:unhideWhenUsed="0"/>
-    <w:lsdException w:name="Light Grid Accent 3" w:semiHidden="0" w:uiPriority="62" w:unhideWhenUsed="0"/>
-    <w:lsdException w:name="Medium Shading 1 Accent 3" w:semiHidden="0" w:uiPriority="63" w:unhideWhenUsed="0"/>
-    <w:lsdException w:name="Medium Shading 2 Accent 3" w:semiHidden="0" w:uiPriority="64" w:unhideWhenUsed="0"/>
-    <w:lsdException w:name="Medium List 1 Accent 3" w:semiHidden="0" w:uiPriority="65" w:unhideWhenUsed="0"/>
-    <w:lsdException w:name="Medium List 2 Accent 3" w:semiHidden="0" w:uiPriority="66" w:unhideWhenUsed="0"/>
-    <w:lsdException w:name="Medium Grid 1 Accent 3" w:semiHidden="0" w:uiPriority="67" w:unhideWhenUsed="0"/>
-    <w:lsdException w:name="Medium Grid 2 Accent 3" w:semiHidden="0" w:uiPriority="68" w:unhideWhenUsed="0"/>
-    <w:lsdException w:name="Medium Grid 3 Accent 3" w:semiHidden="0" w:uiPriority="69" w:unhideWhenUsed="0"/>
-    <w:lsdException w:name="Dark List Accent 3" w:semiHidden="0" w:uiPriority="70" w:unhideWhenUsed="0"/>
-    <w:lsdException w:name="Colorful Shading Accent 3" w:semiHidden="0" w:uiPriority="71" w:unhideWhenUsed="0"/>
-    <w:lsdException w:name="Colorful List Accent 3" w:semiHidden="0" w:uiPriority="72" w:unhideWhenUsed="0"/>
-    <w:lsdException w:name="Colorful Grid Accent 3" w:semiHidden="0" w:uiPriority="73" w:unhideWhenUsed="0"/>
-    <w:lsdException w:name="Light Shading Accent 4" w:semiHidden="0" w:uiPriority="60" w:unhideWhenUsed="0"/>
-    <w:lsdException w:name="Light List Accent 4" w:semiHidden="0" w:uiPriority="61" w:unhideWhenUsed="0"/>
-    <w:lsdException w:name="Light Grid Accent 4" w:semiHidden="0" w:uiPriority="62" w:unhideWhenUsed="0"/>
-    <w:lsdException w:name="Medium Shading 1 Accent 4" w:semiHidden="0" w:uiPriority="63" w:unhideWhenUsed="0"/>
-    <w:lsdException w:name="Medium Shading 2 Accent 4" w:semiHidden="0" w:uiPriority="64" w:unhideWhenUsed="0"/>
-    <w:lsdException w:name="Medium List 1 Accent 4" w:semiHidden="0" w:uiPriority="65" w:unhideWhenUsed="0"/>
-    <w:lsdException w:name="Medium List 2 Accent 4" w:semiHidden="0" w:uiPriority="66" w:unhideWhenUsed="0"/>
-    <w:lsdException w:name="Medium Grid 1 Accent 4" w:semiHidden="0" w:uiPriority="67" w:unhideWhenUsed="0"/>
-    <w:lsdException w:name="Medium Grid 2 Accent 4" w:semiHidden="0" w:uiPriority="68" w:unhideWhenUsed="0"/>
-    <w:lsdException w:name="Medium Grid 3 Accent 4" w:semiHidden="0" w:uiPriority="69" w:unhideWhenUsed="0"/>
-    <w:lsdException w:name="Dark List Accent 4" w:semiHidden="0" w:uiPriority="70" w:unhideWhenUsed="0"/>
-    <w:lsdException w:name="Colorful Shading Accent 4" w:semiHidden="0" w:uiPriority="71" w:unhideWhenUsed="0"/>
-    <w:lsdException w:name="Colorful List Accent 4" w:semiHidden="0" w:uiPriority="72" w:unhideWhenUsed="0"/>
-    <w:lsdException w:name="Colorful Grid Accent 4" w:semiHidden="0" w:uiPriority="73" w:unhideWhenUsed="0"/>
-    <w:lsdException w:name="Light Shading Accent 5" w:semiHidden="0" w:uiPriority="60" w:unhideWhenUsed="0"/>
-    <w:lsdException w:name="Light List Accent 5" w:semiHidden="0" w:uiPriority="61" w:unhideWhenUsed="0"/>
-    <w:lsdException w:name="Light Grid Accent 5" w:semiHidden="0" w:uiPriority="62" w:unhideWhenUsed="0"/>
-    <w:lsdException w:name="Medium Shading 1 Accent 5" w:semiHidden="0" w:uiPriority="63" w:unhideWhenUsed="0"/>
-    <w:lsdException w:name="Medium Shading 2 Accent 5" w:semiHidden="0" w:uiPriority="64" w:unhideWhenUsed="0"/>
-    <w:lsdException w:name="Medium List 1 Accent 5" w:semiHidden="0" w:uiPriority="65" w:unhideWhenUsed="0"/>
-    <w:lsdException w:name="Medium List 2 Accent 5" w:semiHidden="0" w:uiPriority="66" w:unhideWhenUsed="0"/>
-    <w:lsdException w:name="Medium Grid 1 Accent 5" w:semiHidden="0" w:uiPriority="67" w:unhideWhenUsed="0"/>
-    <w:lsdException w:name="Medium Grid 2 Accent 5" w:semiHidden="0" w:uiPriority="68" w:unhideWhenUsed="0"/>
-    <w:lsdException w:name="Medium Grid 3 Accent 5" w:semiHidden="0" w:uiPriority="69" w:unhideWhenUsed="0"/>
-    <w:lsdException w:name="Dark List Accent 5" w:semiHidden="0" w:uiPriority="70" w:unhideWhenUsed="0"/>
-    <w:lsdException w:name="Colorful Shading Accent 5" w:semiHidden="0" w:uiPriority="71" w:unhideWhenUsed="0"/>
-    <w:lsdException w:name="Colorful List Accent 5" w:semiHidden="0" w:uiPriority="72" w:unhideWhenUsed="0"/>
-    <w:lsdException w:name="Colorful Grid Accent 5" w:semiHidden="0" w:uiPriority="73" w:unhideWhenUsed="0"/>
-    <w:lsdException w:name="Light Shading Accent 6" w:semiHidden="0" w:uiPriority="60" w:unhideWhenUsed="0"/>
-    <w:lsdException w:name="Light List Accent 6" w:semiHidden="0" w:uiPriority="61" w:unhideWhenUsed="0"/>
-    <w:lsdException w:name="Light Grid Accent 6" w:semiHidden="0" w:uiPriority="62" w:unhideWhenUsed="0"/>
-    <w:lsdException w:name="Medium Shading 1 Accent 6" w:semiHidden="0" w:uiPriority="63" w:unhideWhenUsed="0"/>
-    <w:lsdException w:name="Medium Shading 2 Accent 6" w:semiHidden="0" w:uiPriority="64" w:unhideWhenUsed="0"/>
-    <w:lsdException w:name="Medium List 1 Accent 6" w:semiHidden="0" w:uiPriority="65" w:unhideWhenUsed="0"/>
-    <w:lsdException w:name="Medium List 2 Accent 6" w:semiHidden="0" w:uiPriority="66" w:unhideWhenUsed="0"/>
-    <w:lsdException w:name="Medium Grid 1 Accent 6" w:semiHidden="0" w:uiPriority="67" w:unhideWhenUsed="0"/>
-    <w:lsdException w:name="Medium Grid 2 Accent 6" w:semiHidden="0" w:uiPriority="68" w:unhideWhenUsed="0"/>
-    <w:lsdException w:name="Medium Grid 3 Accent 6" w:semiHidden="0" w:uiPriority="69" w:unhideWhenUsed="0"/>
-    <w:lsdException w:name="Dark List Accent 6" w:semiHidden="0" w:uiPriority="70" w:unhideWhenUsed="0"/>
-    <w:lsdException w:name="Colorful Shading Accent 6" w:semiHidden="0" w:uiPriority="71" w:unhideWhenUsed="0"/>
-    <w:lsdException w:name="Colorful List Accent 6" w:semiHidden="0" w:uiPriority="72" w:unhideWhenUsed="0"/>
-    <w:lsdException w:name="Colorful Grid Accent 6" w:semiHidden="0" w:uiPriority="73" w:unhideWhenUsed="0"/>
-    <w:lsdException w:name="Subtle Emphasis" w:semiHidden="0" w:uiPriority="19" w:unhideWhenUsed="0" w:qFormat="1"/>
-    <w:lsdException w:name="Intense Emphasis" w:semiHidden="0" w:uiPriority="21" w:unhideWhenUsed="0" w:qFormat="1"/>
-    <w:lsdException w:name="Subtle Reference" w:semiHidden="0" w:uiPriority="31" w:unhideWhenUsed="0" w:qFormat="1"/>
-    <w:lsdException w:name="Intense Reference" w:semiHidden="0" w:uiPriority="32" w:unhideWhenUsed="0" w:qFormat="1"/>
-    <w:lsdException w:name="Book Title" w:semiHidden="0" w:uiPriority="33" w:unhideWhenUsed="0" w:qFormat="1"/>
-    <w:lsdException w:name="Bibliography" w:uiPriority="37"/>
-    <w:lsdException w:name="TOC Heading" w:uiPriority="39" w:qFormat="1"/>
-  </w:latentStyles>
-  <w:style w:type="paragraph" w:default="1" w:styleId="Normal">
-    <w:name w:val="Normal"/>
-    <w:qFormat/>
-    <w:rsid w:val="00CA088D"/>
-    <w:pPr>
-      <w:suppressAutoHyphens/>
-      <w:spacing w:after="0" w:line="240" w:lineRule="auto"/>
-    </w:pPr>
-    <w:rPr>
-      <w:rFonts w:ascii="Times" w:eastAsia="Times" w:hAnsi="Times" w:cs="Times"/>
-      <w:sz w:val="24"/>
-      <w:szCs w:val="20"/>
-      <w:lang w:eastAsia="ar-SA"/>
-    </w:rPr>
-  </w:style>
-  <w:style w:type="paragraph" w:styleId="Titre1">
-    <w:name w:val="heading 1"/>
-    <w:basedOn w:val="Normal"/>
-    <w:next w:val="Normal"/>
-    <w:link w:val="Titre1Car"/>
-    <w:uiPriority w:val="9"/>
-    <w:qFormat/>
-    <w:rsid w:val="008C21A7"/>
-    <w:pPr>
-      <w:keepNext/>
-      <w:keepLines/>
-      <w:numPr>
-        <w:numId w:val="2"/>
-      </w:numPr>
-      <w:spacing w:before="480"/>
-      <w:outlineLvl w:val="0"/>
-    </w:pPr>
-    <w:rPr>
-      <w:rFonts w:asciiTheme="majorHAnsi" w:eastAsiaTheme="majorEastAsia" w:hAnsiTheme="majorHAnsi" w:cstheme="majorBidi"/>
-      <w:b/>
-      <w:bCs/>
-      <w:color w:val="365F91" w:themeColor="accent1" w:themeShade="BF"/>
-      <w:sz w:val="28"/>
-      <w:szCs w:val="28"/>
-    </w:rPr>
-  </w:style>
-  <w:style w:type="paragraph" w:styleId="Titre2">
-    <w:name w:val="heading 2"/>
-    <w:basedOn w:val="Normal"/>
-    <w:next w:val="Normal"/>
-    <w:link w:val="Titre2Car"/>
-    <w:uiPriority w:val="9"/>
-    <w:unhideWhenUsed/>
-    <w:qFormat/>
-    <w:rsid w:val="008C21A7"/>
-    <w:pPr>
-      <w:keepNext/>
-      <w:keepLines/>
-      <w:numPr>
-        <w:ilvl w:val="1"/>
-        <w:numId w:val="2"/>
-      </w:numPr>
-      <w:spacing w:before="200"/>
-      <w:outlineLvl w:val="1"/>
-    </w:pPr>
-    <w:rPr>
-      <w:rFonts w:asciiTheme="majorHAnsi" w:eastAsiaTheme="majorEastAsia" w:hAnsiTheme="majorHAnsi" w:cstheme="majorBidi"/>
-      <w:b/>
-      <w:bCs/>
-      <w:color w:val="4F81BD" w:themeColor="accent1"/>
-      <w:sz w:val="26"/>
-      <w:szCs w:val="26"/>
-    </w:rPr>
-  </w:style>
-  <w:style w:type="paragraph" w:styleId="Titre3">
-    <w:name w:val="heading 3"/>
-    <w:basedOn w:val="Normal"/>
-    <w:next w:val="Normal"/>
-    <w:link w:val="Titre3Car"/>
-    <w:uiPriority w:val="9"/>
-    <w:semiHidden/>
-    <w:unhideWhenUsed/>
-    <w:qFormat/>
-    <w:rsid w:val="008C21A7"/>
-    <w:pPr>
-      <w:keepNext/>
-      <w:keepLines/>
-      <w:numPr>
-        <w:ilvl w:val="2"/>
-        <w:numId w:val="2"/>
-      </w:numPr>
-      <w:spacing w:before="200"/>
-      <w:outlineLvl w:val="2"/>
-    </w:pPr>
-    <w:rPr>
-      <w:rFonts w:asciiTheme="majorHAnsi" w:eastAsiaTheme="majorEastAsia" w:hAnsiTheme="majorHAnsi" w:cstheme="majorBidi"/>
-      <w:b/>
-      <w:bCs/>
-      <w:color w:val="4F81BD" w:themeColor="accent1"/>
-    </w:rPr>
-  </w:style>
-  <w:style w:type="paragraph" w:styleId="Titre4">
-    <w:name w:val="heading 4"/>
-    <w:basedOn w:val="Normal"/>
-    <w:next w:val="Normal"/>
-    <w:link w:val="Titre4Car"/>
-    <w:uiPriority w:val="9"/>
-    <w:semiHidden/>
-    <w:unhideWhenUsed/>
-    <w:qFormat/>
-    <w:rsid w:val="008C21A7"/>
-    <w:pPr>
-      <w:keepNext/>
-      <w:keepLines/>
-      <w:numPr>
-        <w:ilvl w:val="3"/>
-        <w:numId w:val="2"/>
-      </w:numPr>
-      <w:spacing w:before="200"/>
-      <w:outlineLvl w:val="3"/>
-    </w:pPr>
-    <w:rPr>
-      <w:rFonts w:asciiTheme="majorHAnsi" w:eastAsiaTheme="majorEastAsia" w:hAnsiTheme="majorHAnsi" w:cstheme="majorBidi"/>
-      <w:b/>
-      <w:bCs/>
-      <w:i/>
-      <w:iCs/>
-      <w:color w:val="4F81BD" w:themeColor="accent1"/>
-    </w:rPr>
-  </w:style>
-  <w:style w:type="paragraph" w:styleId="Titre5">
-    <w:name w:val="heading 5"/>
-    <w:basedOn w:val="Normal"/>
-    <w:next w:val="Normal"/>
-    <w:link w:val="Titre5Car"/>
-    <w:uiPriority w:val="9"/>
-    <w:semiHidden/>
-    <w:unhideWhenUsed/>
-    <w:qFormat/>
-    <w:rsid w:val="008C21A7"/>
-    <w:pPr>
-      <w:keepNext/>
-      <w:keepLines/>
-      <w:numPr>
-        <w:ilvl w:val="4"/>
-        <w:numId w:val="2"/>
-      </w:numPr>
-      <w:spacing w:before="200"/>
-      <w:outlineLvl w:val="4"/>
-    </w:pPr>
-    <w:rPr>
-      <w:rFonts w:asciiTheme="majorHAnsi" w:eastAsiaTheme="majorEastAsia" w:hAnsiTheme="majorHAnsi" w:cstheme="majorBidi"/>
-      <w:color w:val="243F60" w:themeColor="accent1" w:themeShade="7F"/>
-    </w:rPr>
-  </w:style>
-  <w:style w:type="paragraph" w:styleId="Titre6">
-    <w:name w:val="heading 6"/>
-    <w:basedOn w:val="Normal"/>
-    <w:next w:val="Normal"/>
-    <w:link w:val="Titre6Car"/>
-    <w:uiPriority w:val="9"/>
-    <w:semiHidden/>
-    <w:unhideWhenUsed/>
-    <w:qFormat/>
-    <w:rsid w:val="008C21A7"/>
-    <w:pPr>
-      <w:keepNext/>
-      <w:keepLines/>
-      <w:numPr>
-        <w:ilvl w:val="5"/>
-        <w:numId w:val="2"/>
-      </w:numPr>
-      <w:spacing w:before="200"/>
-      <w:outlineLvl w:val="5"/>
-    </w:pPr>
-    <w:rPr>
-      <w:rFonts w:asciiTheme="majorHAnsi" w:eastAsiaTheme="majorEastAsia" w:hAnsiTheme="majorHAnsi" w:cstheme="majorBidi"/>
-      <w:i/>
-      <w:iCs/>
-      <w:color w:val="243F60" w:themeColor="accent1" w:themeShade="7F"/>
-    </w:rPr>
-  </w:style>
-  <w:style w:type="paragraph" w:styleId="Titre7">
-    <w:name w:val="heading 7"/>
-    <w:basedOn w:val="Normal"/>
-    <w:next w:val="Normal"/>
-    <w:link w:val="Titre7Car"/>
-    <w:uiPriority w:val="9"/>
-    <w:semiHidden/>
-    <w:unhideWhenUsed/>
-    <w:qFormat/>
-    <w:rsid w:val="008C21A7"/>
-    <w:pPr>
-      <w:keepNext/>
-      <w:keepLines/>
-      <w:numPr>
-        <w:ilvl w:val="6"/>
-        <w:numId w:val="2"/>
-      </w:numPr>
-      <w:spacing w:before="200"/>
-      <w:outlineLvl w:val="6"/>
-    </w:pPr>
-    <w:rPr>
-      <w:rFonts w:asciiTheme="majorHAnsi" w:eastAsiaTheme="majorEastAsia" w:hAnsiTheme="majorHAnsi" w:cstheme="majorBidi"/>
-      <w:i/>
-      <w:iCs/>
-      <w:color w:val="404040" w:themeColor="text1" w:themeTint="BF"/>
-    </w:rPr>
-  </w:style>
-  <w:style w:type="paragraph" w:styleId="Titre8">
-    <w:name w:val="heading 8"/>
-    <w:basedOn w:val="Normal"/>
-    <w:next w:val="Normal"/>
-    <w:link w:val="Titre8Car"/>
-    <w:uiPriority w:val="9"/>
-    <w:semiHidden/>
-    <w:unhideWhenUsed/>
-    <w:qFormat/>
-    <w:rsid w:val="008C21A7"/>
-    <w:pPr>
-      <w:keepNext/>
-      <w:keepLines/>
-      <w:numPr>
-        <w:ilvl w:val="7"/>
-        <w:numId w:val="2"/>
-      </w:numPr>
-      <w:spacing w:before="200"/>
-      <w:outlineLvl w:val="7"/>
-    </w:pPr>
-    <w:rPr>
-      <w:rFonts w:asciiTheme="majorHAnsi" w:eastAsiaTheme="majorEastAsia" w:hAnsiTheme="majorHAnsi" w:cstheme="majorBidi"/>
-      <w:color w:val="404040" w:themeColor="text1" w:themeTint="BF"/>
-      <w:sz w:val="20"/>
-    </w:rPr>
-  </w:style>
-  <w:style w:type="paragraph" w:styleId="Titre9">
-    <w:name w:val="heading 9"/>
-    <w:basedOn w:val="Normal"/>
-    <w:next w:val="Normal"/>
-    <w:link w:val="Titre9Car"/>
-    <w:uiPriority w:val="9"/>
-    <w:semiHidden/>
-    <w:unhideWhenUsed/>
-    <w:qFormat/>
-    <w:rsid w:val="008C21A7"/>
-    <w:pPr>
-      <w:keepNext/>
-      <w:keepLines/>
-      <w:numPr>
-        <w:ilvl w:val="8"/>
-        <w:numId w:val="2"/>
-      </w:numPr>
-      <w:spacing w:before="200"/>
-      <w:outlineLvl w:val="8"/>
-    </w:pPr>
-    <w:rPr>
-      <w:rFonts w:asciiTheme="majorHAnsi" w:eastAsiaTheme="majorEastAsia" w:hAnsiTheme="majorHAnsi" w:cstheme="majorBidi"/>
-      <w:i/>
-      <w:iCs/>
-      <w:color w:val="404040" w:themeColor="text1" w:themeTint="BF"/>
-      <w:sz w:val="20"/>
-    </w:rPr>
-  </w:style>
-  <w:style w:type="character" w:default="1" w:styleId="Policepardfaut">
-    <w:name w:val="Default Paragraph Font"/>
-    <w:uiPriority w:val="1"/>
-    <w:semiHidden/>
-    <w:unhideWhenUsed/>
-  </w:style>
-  <w:style w:type="table" w:default="1" w:styleId="TableauNormal">
-    <w:name w:val="Normal Table"/>
-    <w:uiPriority w:val="99"/>
-    <w:semiHidden/>
-    <w:unhideWhenUsed/>
-    <w:tblPr>
-      <w:tblInd w:w="0" w:type="dxa"/>
-      <w:tblCellMar>
-        <w:top w:w="0" w:type="dxa"/>
-        <w:left w:w="108" w:type="dxa"/>
-        <w:bottom w:w="0" w:type="dxa"/>
-        <w:right w:w="108" w:type="dxa"/>
-      </w:tblCellMar>
-    </w:tblPr>
-  </w:style>
-  <w:style w:type="numbering" w:default="1" w:styleId="Aucuneliste">
-    <w:name w:val="No List"/>
-    <w:uiPriority w:val="99"/>
-    <w:semiHidden/>
-    <w:unhideWhenUsed/>
-  </w:style>
-  <w:style w:type="paragraph" w:styleId="Notedebasdepage">
-    <w:name w:val="footnote text"/>
-    <w:basedOn w:val="Normal"/>
-    <w:link w:val="NotedebasdepageCar"/>
-    <w:semiHidden/>
-    <w:rsid w:val="00CA088D"/>
-    <w:rPr>
-      <w:sz w:val="20"/>
-    </w:rPr>
-  </w:style>
-  <w:style w:type="character" w:customStyle="1" w:styleId="NotedebasdepageCar">
-    <w:name w:val="Note de bas de page Car"/>
-    <w:basedOn w:val="Policepardfaut"/>
-    <w:link w:val="Notedebasdepage"/>
-    <w:semiHidden/>
-    <w:rsid w:val="00CA088D"/>
-    <w:rPr>
-      <w:rFonts w:ascii="Times" w:eastAsia="Times" w:hAnsi="Times" w:cs="Times"/>
-      <w:sz w:val="20"/>
-      <w:szCs w:val="20"/>
-      <w:lang w:eastAsia="ar-SA"/>
-    </w:rPr>
-  </w:style>
-  <w:style w:type="character" w:styleId="Appelnotedebasdep">
-    <w:name w:val="footnote reference"/>
-    <w:basedOn w:val="Policepardfaut"/>
-    <w:semiHidden/>
-    <w:rsid w:val="00CA088D"/>
-    <w:rPr>
-      <w:vertAlign w:val="superscript"/>
-    </w:rPr>
-  </w:style>
-  <w:style w:type="character" w:styleId="Lienhypertexte">
-    <w:name w:val="Hyperlink"/>
-    <w:basedOn w:val="Policepardfaut"/>
-    <w:uiPriority w:val="99"/>
-    <w:unhideWhenUsed/>
-    <w:rsid w:val="00D55EE5"/>
-    <w:rPr>
-      <w:color w:val="0000FF" w:themeColor="hyperlink"/>
-      <w:u w:val="single"/>
-    </w:rPr>
-  </w:style>
-  <w:style w:type="paragraph" w:styleId="Paragraphedeliste">
-    <w:name w:val="List Paragraph"/>
-    <w:basedOn w:val="Normal"/>
-    <w:uiPriority w:val="34"/>
-    <w:qFormat/>
-    <w:rsid w:val="008C21A7"/>
-    <w:pPr>
-      <w:ind w:left="720"/>
-      <w:contextualSpacing/>
-    </w:pPr>
-  </w:style>
-  <w:style w:type="character" w:customStyle="1" w:styleId="Titre1Car">
-    <w:name w:val="Titre 1 Car"/>
-    <w:basedOn w:val="Policepardfaut"/>
-    <w:link w:val="Titre1"/>
-    <w:uiPriority w:val="9"/>
-    <w:rsid w:val="008C21A7"/>
-    <w:rPr>
-      <w:rFonts w:asciiTheme="majorHAnsi" w:eastAsiaTheme="majorEastAsia" w:hAnsiTheme="majorHAnsi" w:cstheme="majorBidi"/>
-      <w:b/>
-      <w:bCs/>
-      <w:color w:val="365F91" w:themeColor="accent1" w:themeShade="BF"/>
-      <w:sz w:val="28"/>
-      <w:szCs w:val="28"/>
-      <w:lang w:eastAsia="ar-SA"/>
-    </w:rPr>
-  </w:style>
-  <w:style w:type="character" w:customStyle="1" w:styleId="Titre2Car">
-    <w:name w:val="Titre 2 Car"/>
-    <w:basedOn w:val="Policepardfaut"/>
-    <w:link w:val="Titre2"/>
-    <w:uiPriority w:val="9"/>
-    <w:rsid w:val="008C21A7"/>
-    <w:rPr>
-      <w:rFonts w:asciiTheme="majorHAnsi" w:eastAsiaTheme="majorEastAsia" w:hAnsiTheme="majorHAnsi" w:cstheme="majorBidi"/>
-      <w:b/>
-      <w:bCs/>
-      <w:color w:val="4F81BD" w:themeColor="accent1"/>
-      <w:sz w:val="26"/>
-      <w:szCs w:val="26"/>
-      <w:lang w:eastAsia="ar-SA"/>
-    </w:rPr>
-  </w:style>
-  <w:style w:type="character" w:customStyle="1" w:styleId="Titre3Car">
-    <w:name w:val="Titre 3 Car"/>
-    <w:basedOn w:val="Policepardfaut"/>
-    <w:link w:val="Titre3"/>
-    <w:uiPriority w:val="9"/>
-    <w:semiHidden/>
-    <w:rsid w:val="008C21A7"/>
-    <w:rPr>
-      <w:rFonts w:asciiTheme="majorHAnsi" w:eastAsiaTheme="majorEastAsia" w:hAnsiTheme="majorHAnsi" w:cstheme="majorBidi"/>
-      <w:b/>
-      <w:bCs/>
-      <w:color w:val="4F81BD" w:themeColor="accent1"/>
-      <w:sz w:val="24"/>
-      <w:szCs w:val="20"/>
-      <w:lang w:eastAsia="ar-SA"/>
-    </w:rPr>
-  </w:style>
-  <w:style w:type="character" w:customStyle="1" w:styleId="Titre4Car">
-    <w:name w:val="Titre 4 Car"/>
-    <w:basedOn w:val="Policepardfaut"/>
-    <w:link w:val="Titre4"/>
-    <w:uiPriority w:val="9"/>
-    <w:semiHidden/>
-    <w:rsid w:val="008C21A7"/>
-    <w:rPr>
-      <w:rFonts w:asciiTheme="majorHAnsi" w:eastAsiaTheme="majorEastAsia" w:hAnsiTheme="majorHAnsi" w:cstheme="majorBidi"/>
-      <w:b/>
-      <w:bCs/>
-      <w:i/>
-      <w:iCs/>
-      <w:color w:val="4F81BD" w:themeColor="accent1"/>
-      <w:sz w:val="24"/>
-      <w:szCs w:val="20"/>
-      <w:lang w:eastAsia="ar-SA"/>
-    </w:rPr>
-  </w:style>
-  <w:style w:type="character" w:customStyle="1" w:styleId="Titre5Car">
-    <w:name w:val="Titre 5 Car"/>
-    <w:basedOn w:val="Policepardfaut"/>
-    <w:link w:val="Titre5"/>
-    <w:uiPriority w:val="9"/>
-    <w:semiHidden/>
-    <w:rsid w:val="008C21A7"/>
-    <w:rPr>
-      <w:rFonts w:asciiTheme="majorHAnsi" w:eastAsiaTheme="majorEastAsia" w:hAnsiTheme="majorHAnsi" w:cstheme="majorBidi"/>
-      <w:color w:val="243F60" w:themeColor="accent1" w:themeShade="7F"/>
-      <w:sz w:val="24"/>
-      <w:szCs w:val="20"/>
-      <w:lang w:eastAsia="ar-SA"/>
-    </w:rPr>
-  </w:style>
-  <w:style w:type="character" w:customStyle="1" w:styleId="Titre6Car">
-    <w:name w:val="Titre 6 Car"/>
-    <w:basedOn w:val="Policepardfaut"/>
-    <w:link w:val="Titre6"/>
-    <w:uiPriority w:val="9"/>
-    <w:semiHidden/>
-    <w:rsid w:val="008C21A7"/>
-    <w:rPr>
-      <w:rFonts w:asciiTheme="majorHAnsi" w:eastAsiaTheme="majorEastAsia" w:hAnsiTheme="majorHAnsi" w:cstheme="majorBidi"/>
-      <w:i/>
-      <w:iCs/>
-      <w:color w:val="243F60" w:themeColor="accent1" w:themeShade="7F"/>
-      <w:sz w:val="24"/>
-      <w:szCs w:val="20"/>
-      <w:lang w:eastAsia="ar-SA"/>
-    </w:rPr>
-  </w:style>
-  <w:style w:type="character" w:customStyle="1" w:styleId="Titre7Car">
-    <w:name w:val="Titre 7 Car"/>
-    <w:basedOn w:val="Policepardfaut"/>
-    <w:link w:val="Titre7"/>
-    <w:uiPriority w:val="9"/>
-    <w:semiHidden/>
-    <w:rsid w:val="008C21A7"/>
-    <w:rPr>
-      <w:rFonts w:asciiTheme="majorHAnsi" w:eastAsiaTheme="majorEastAsia" w:hAnsiTheme="majorHAnsi" w:cstheme="majorBidi"/>
-      <w:i/>
-      <w:iCs/>
-      <w:color w:val="404040" w:themeColor="text1" w:themeTint="BF"/>
-      <w:sz w:val="24"/>
-      <w:szCs w:val="20"/>
-      <w:lang w:eastAsia="ar-SA"/>
-    </w:rPr>
-  </w:style>
-  <w:style w:type="character" w:customStyle="1" w:styleId="Titre8Car">
-    <w:name w:val="Titre 8 Car"/>
-    <w:basedOn w:val="Policepardfaut"/>
-    <w:link w:val="Titre8"/>
-    <w:uiPriority w:val="9"/>
-    <w:semiHidden/>
-    <w:rsid w:val="008C21A7"/>
-    <w:rPr>
-      <w:rFonts w:asciiTheme="majorHAnsi" w:eastAsiaTheme="majorEastAsia" w:hAnsiTheme="majorHAnsi" w:cstheme="majorBidi"/>
-      <w:color w:val="404040" w:themeColor="text1" w:themeTint="BF"/>
-      <w:sz w:val="20"/>
-      <w:szCs w:val="20"/>
-      <w:lang w:eastAsia="ar-SA"/>
-    </w:rPr>
-  </w:style>
-  <w:style w:type="character" w:customStyle="1" w:styleId="Titre9Car">
-    <w:name w:val="Titre 9 Car"/>
-    <w:basedOn w:val="Policepardfaut"/>
-    <w:link w:val="Titre9"/>
-    <w:uiPriority w:val="9"/>
-    <w:semiHidden/>
-    <w:rsid w:val="008C21A7"/>
-    <w:rPr>
-      <w:rFonts w:asciiTheme="majorHAnsi" w:eastAsiaTheme="majorEastAsia" w:hAnsiTheme="majorHAnsi" w:cstheme="majorBidi"/>
-      <w:i/>
-      <w:iCs/>
-      <w:color w:val="404040" w:themeColor="text1" w:themeTint="BF"/>
-      <w:sz w:val="20"/>
-      <w:szCs w:val="20"/>
-      <w:lang w:eastAsia="ar-SA"/>
-    </w:rPr>
-  </w:style>
-  <w:style w:type="table" w:styleId="Grilledutableau">
-    <w:name w:val="Table Grid"/>
-    <w:basedOn w:val="TableauNormal"/>
-    <w:uiPriority w:val="59"/>
-    <w:rsid w:val="00000119"/>
-    <w:pPr>
-      <w:spacing w:after="0" w:line="240" w:lineRule="auto"/>
-    </w:pPr>
-    <w:tblPr>
-      <w:tblInd w:w="0" w:type="dxa"/>
-      <w:tblBorders>
-        <w:top w:val="single" w:sz="4" w:space="0" w:color="auto"/>
-        <w:left w:val="single" w:sz="4" w:space="0" w:color="auto"/>
-        <w:bottom w:val="single" w:sz="4" w:space="0" w:color="auto"/>
-        <w:right w:val="single" w:sz="4" w:space="0" w:color="auto"/>
-        <w:insideH w:val="single" w:sz="4" w:space="0" w:color="auto"/>
-        <w:insideV w:val="single" w:sz="4" w:space="0" w:color="auto"/>
-      </w:tblBorders>
-      <w:tblCellMar>
-        <w:top w:w="0" w:type="dxa"/>
-        <w:left w:w="108" w:type="dxa"/>
-        <w:bottom w:w="0" w:type="dxa"/>
-        <w:right w:w="108" w:type="dxa"/>
-      </w:tblCellMar>
-    </w:tblPr>
-  </w:style>
-  <w:style w:type="character" w:styleId="Lienhypertextesuivivisit">
-    <w:name w:val="FollowedHyperlink"/>
-    <w:basedOn w:val="Policepardfaut"/>
-    <w:uiPriority w:val="99"/>
-    <w:semiHidden/>
-    <w:unhideWhenUsed/>
-    <w:rsid w:val="00DF5824"/>
-    <w:rPr>
-      <w:color w:val="800080" w:themeColor="followedHyperlink"/>
-      <w:u w:val="single"/>
     </w:rPr>
   </w:style>
 </w:styles>
@@ -3001,6 +2602,15 @@
 </file>
 
 <file path=customXml/item1.xml><?xml version="1.0" encoding="utf-8"?>
+<?mso-contentType ?>
+<FormTemplates xmlns="http://schemas.microsoft.com/sharepoint/v3/contenttype/forms">
+  <Display>DocumentLibraryForm</Display>
+  <Edit>DocumentLibraryForm</Edit>
+  <New>DocumentLibraryForm</New>
+</FormTemplates>
+</file>
+
+<file path=customXml/item2.xml><?xml version="1.0" encoding="utf-8"?>
 <ct:contentTypeSchema xmlns:ct="http://schemas.microsoft.com/office/2006/metadata/contentType" xmlns:ma="http://schemas.microsoft.com/office/2006/metadata/properties/metaAttributes" ct:_="" ma:_="" ma:contentTypeName="Document" ma:contentTypeID="0x010100B657581B43A9434B9885B439E8145CDE" ma:contentTypeVersion="10" ma:contentTypeDescription="Crée un document." ma:contentTypeScope="" ma:versionID="9b324d8a8703c21a3fddee5fea65ecc7">
   <xsd:schema xmlns:xsd="http://www.w3.org/2001/XMLSchema" xmlns:xs="http://www.w3.org/2001/XMLSchema" xmlns:p="http://schemas.microsoft.com/office/2006/metadata/properties" xmlns:ns2="45116541-7f00-4608-a11f-fcce57c342d7" xmlns:ns3="40cf063f-ee5a-4365-8161-729887859089" targetNamespace="http://schemas.microsoft.com/office/2006/metadata/properties" ma:root="true" ma:fieldsID="f0cb095ac5c9ba7acdcccffc795f09d4" ns2:_="" ns3:_="">
     <xsd:import namespace="45116541-7f00-4608-a11f-fcce57c342d7"/>
@@ -3189,15 +2799,6 @@
 </ct:contentTypeSchema>
 </file>
 
-<file path=customXml/item2.xml><?xml version="1.0" encoding="utf-8"?>
-<?mso-contentType ?>
-<FormTemplates xmlns="http://schemas.microsoft.com/sharepoint/v3/contenttype/forms">
-  <Display>DocumentLibraryForm</Display>
-  <Edit>DocumentLibraryForm</Edit>
-  <New>DocumentLibraryForm</New>
-</FormTemplates>
-</file>
-
 <file path=customXml/item3.xml><?xml version="1.0" encoding="utf-8"?>
 <p:properties xmlns:p="http://schemas.microsoft.com/office/2006/metadata/properties" xmlns:xsi="http://www.w3.org/2001/XMLSchema-instance" xmlns:pc="http://schemas.microsoft.com/office/infopath/2007/PartnerControls">
   <documentManagement>
@@ -3210,13 +2811,39 @@
 </file>
 
 <file path=customXml/itemProps1.xml><?xml version="1.0" encoding="utf-8"?>
-<ds:datastoreItem xmlns:ds="http://schemas.openxmlformats.org/officeDocument/2006/customXml" ds:itemID="{9B472AAF-2AB7-42F3-ABB6-9D94DF82614B}"/>
+<ds:datastoreItem xmlns:ds="http://schemas.openxmlformats.org/officeDocument/2006/customXml" ds:itemID="{7C760E07-C060-43BD-80F0-11C7538DDDC0}">
+  <ds:schemaRefs>
+    <ds:schemaRef ds:uri="http://schemas.microsoft.com/sharepoint/v3/contenttype/forms"/>
+  </ds:schemaRefs>
+</ds:datastoreItem>
 </file>
 
 <file path=customXml/itemProps2.xml><?xml version="1.0" encoding="utf-8"?>
-<ds:datastoreItem xmlns:ds="http://schemas.openxmlformats.org/officeDocument/2006/customXml" ds:itemID="{7C760E07-C060-43BD-80F0-11C7538DDDC0}"/>
+<ds:datastoreItem xmlns:ds="http://schemas.openxmlformats.org/officeDocument/2006/customXml" ds:itemID="{9B472AAF-2AB7-42F3-ABB6-9D94DF82614B}">
+  <ds:schemaRefs>
+    <ds:schemaRef ds:uri="http://schemas.microsoft.com/office/2006/metadata/contentType"/>
+    <ds:schemaRef ds:uri="http://schemas.microsoft.com/office/2006/metadata/properties/metaAttributes"/>
+    <ds:schemaRef ds:uri="http://www.w3.org/2001/XMLSchema"/>
+    <ds:schemaRef ds:uri="http://schemas.microsoft.com/office/2006/metadata/properties"/>
+    <ds:schemaRef ds:uri="45116541-7f00-4608-a11f-fcce57c342d7"/>
+    <ds:schemaRef ds:uri="40cf063f-ee5a-4365-8161-729887859089"/>
+    <ds:schemaRef ds:uri="http://schemas.microsoft.com/office/2006/documentManagement/types"/>
+    <ds:schemaRef ds:uri="http://schemas.microsoft.com/office/infopath/2007/PartnerControls"/>
+    <ds:schemaRef ds:uri="http://schemas.openxmlformats.org/package/2006/metadata/core-properties"/>
+    <ds:schemaRef ds:uri="http://purl.org/dc/elements/1.1/"/>
+    <ds:schemaRef ds:uri="http://purl.org/dc/terms/"/>
+    <ds:schemaRef ds:uri="http://schemas.microsoft.com/internal/obd"/>
+  </ds:schemaRefs>
+</ds:datastoreItem>
 </file>
 
 <file path=customXml/itemProps3.xml><?xml version="1.0" encoding="utf-8"?>
-<ds:datastoreItem xmlns:ds="http://schemas.openxmlformats.org/officeDocument/2006/customXml" ds:itemID="{E0372AF2-35F5-417F-93DA-8C0F83FFA2D1}"/>
+<ds:datastoreItem xmlns:ds="http://schemas.openxmlformats.org/officeDocument/2006/customXml" ds:itemID="{E0372AF2-35F5-417F-93DA-8C0F83FFA2D1}">
+  <ds:schemaRefs>
+    <ds:schemaRef ds:uri="http://schemas.microsoft.com/office/2006/metadata/properties"/>
+    <ds:schemaRef ds:uri="http://schemas.microsoft.com/office/infopath/2007/PartnerControls"/>
+    <ds:schemaRef ds:uri="40cf063f-ee5a-4365-8161-729887859089"/>
+    <ds:schemaRef ds:uri="45116541-7f00-4608-a11f-fcce57c342d7"/>
+  </ds:schemaRefs>
+</ds:datastoreItem>
 </file>
</xml_diff>